<commit_message>
added notes and removed other docs
</commit_message>
<xml_diff>
--- a/Intro_to_AI/Labs/assignment/finalPart/C16315153AI.docx
+++ b/Intro_to_AI/Labs/assignment/finalPart/C16315153AI.docx
@@ -352,33 +352,86 @@
     </w:p>
     <w:p>
       <w:r>
-        <w:t xml:space="preserve">Depth First Search is often going through one state and using that path, try to find the solution or goal state. If it leads to problems, it will backtrack and try the next step. The State search tree could end </w:t>
-      </w:r>
-      <w:r>
-        <w:t>up being very large on one side as a result. Another way to search is using Breath Space search. This approach differs from depth as it looks at all the possible paths from its current state and try to pick which one has the least potential steps from its immediate step. This means it takes more time to look at the states, where as Depth looks at the first one it sees, and if it didn’t take that path yet it will take it. The two approaches have their advantages and disadvantages in their attempt to search for the most optimal path.</w:t>
-      </w:r>
-    </w:p>
-    <w:p>
-      <w:r>
-        <w:t xml:space="preserve">Iterative Deeping takes the best from both and searches for the most optimal path using both approaches. As a result, it is more efficient then the </w:t>
-      </w:r>
-      <w:r>
-        <w:t>search</w:t>
-      </w:r>
-      <w:r>
-        <w:t xml:space="preserve"> methods </w:t>
-      </w:r>
-      <w:r>
-        <w:t>described</w:t>
+        <w:t xml:space="preserve">Depth First Search is often going </w:t>
+      </w:r>
+      <w:r>
+        <w:t>the adjacent of</w:t>
+      </w:r>
+      <w:r>
+        <w:t xml:space="preserve"> one </w:t>
+      </w:r>
+      <w:r>
+        <w:t xml:space="preserve">desired </w:t>
+      </w:r>
+      <w:r>
+        <w:t xml:space="preserve">state and </w:t>
+      </w:r>
+      <w:r>
+        <w:t>keeps using that path to</w:t>
+      </w:r>
+      <w:r>
+        <w:t xml:space="preserve"> try to find the solution or goal state. If it leads to problems, it will backtrack and try the next step. The State search tree could end </w:t>
+      </w:r>
+      <w:r>
+        <w:t>up being very large on one side as a result</w:t>
+      </w:r>
+      <w:r>
+        <w:t xml:space="preserve"> and if the node is relatively close in level time, the algorithm will use up a lot of unnecessary time to try find the node</w:t>
+      </w:r>
+      <w:r>
+        <w:t xml:space="preserve">. </w:t>
+      </w:r>
+      <w:r>
+        <w:t>The speed of this algorithm is O(D) where D is the depth is the tree.</w:t>
+      </w:r>
+    </w:p>
+    <w:p>
+      <w:r>
+        <w:t xml:space="preserve">Another way to search is using Breath Space search. This approach differs from depth as it looks at all the possible paths from its current </w:t>
+      </w:r>
+      <w:r>
+        <w:t>level</w:t>
+      </w:r>
+      <w:r>
+        <w:t xml:space="preserve"> and try to pick which one has the least potential steps from its immediate step. This means it takes more </w:t>
+      </w:r>
+      <w:r>
+        <w:t>space</w:t>
+      </w:r>
+      <w:r>
+        <w:t xml:space="preserve"> to look at the states, where as Depth looks at the first one it sees, and if it didn’t take that path yet it will take it. </w:t>
+      </w:r>
+      <w:r>
+        <w:t>The speed of the Breath First Search is O(N) where N is the number of nodes traversed.</w:t>
+      </w:r>
+    </w:p>
+    <w:p>
+      <w:r>
+        <w:t>The two approaches have their advantages and disadvantages in their attempt to search for the most optimal path.</w:t>
+      </w:r>
+      <w:r>
+        <w:t xml:space="preserve"> One search method that solves the problems of either search method is </w:t>
+      </w:r>
+      <w:r>
+        <w:t>Iterative Deeping</w:t>
+      </w:r>
+      <w:r>
+        <w:t xml:space="preserve"> Depth First Search.</w:t>
       </w:r>
       <w:r>
         <w:t xml:space="preserve"> </w:t>
       </w:r>
       <w:r>
-        <w:t>above</w:t>
-      </w:r>
-      <w:r>
-        <w:t>. Where any of the above methods could take thousands of steps to solve the predicate, the Deeping method would solve the problem in double digits steps in comparison (</w:t>
+        <w:t xml:space="preserve">This method </w:t>
+      </w:r>
+      <w:r>
+        <w:t>takes the best from both and searches for the most optimal path using both approaches.</w:t>
+      </w:r>
+      <w:r>
+        <w:t xml:space="preserve"> Through this, each level is visited according to their depth in level. For example, the last level needs only to be visited once, whereas the second last is visited twice.</w:t>
+      </w:r>
+      <w:r>
+        <w:t xml:space="preserve"> As a result, it is more efficient then the search methods described above. Where any of the above methods could take thousands of steps to solve the predicate, the Deeping method would solve the problem in double digits steps in comparison (</w:t>
       </w:r>
       <w:proofErr w:type="spellStart"/>
       <w:r>
@@ -412,7 +465,6 @@
         <w:rPr>
           <w:u w:val="single"/>
         </w:rPr>
-        <w:lastRenderedPageBreak/>
         <w:t xml:space="preserve">Explanation of </w:t>
       </w:r>
       <w:proofErr w:type="spellStart"/>
@@ -1233,7 +1285,6 @@
         <w:pStyle w:val="Heading1"/>
       </w:pPr>
       <w:r>
-        <w:lastRenderedPageBreak/>
         <w:t>Eight Piece Puzzle</w:t>
       </w:r>
     </w:p>
@@ -1594,7 +1645,6 @@
         <w:rPr>
           <w:rFonts w:ascii="Comic Sans MS" w:hAnsi="Comic Sans MS"/>
         </w:rPr>
-        <w:lastRenderedPageBreak/>
         <w:t>start</w:t>
       </w:r>
       <w:proofErr w:type="gramStart"/>
@@ -1974,47 +2024,6 @@
           <w:rFonts w:ascii="Comic Sans MS" w:hAnsi="Comic Sans MS"/>
         </w:rPr>
         <w:t xml:space="preserve"> start4( X ) , !</w:t>
-      </w:r>
-    </w:p>
-    <w:p>
-      <w:pPr>
-        <w:rPr>
-          <w:rFonts w:ascii="Comic Sans MS" w:hAnsi="Comic Sans MS"/>
-        </w:rPr>
-      </w:pPr>
-      <w:r>
-        <w:rPr>
-          <w:rFonts w:ascii="Comic Sans MS" w:hAnsi="Comic Sans MS"/>
-        </w:rPr>
-        <w:tab/>
-        <w:t>;</w:t>
-      </w:r>
-    </w:p>
-    <w:p>
-      <w:pPr>
-        <w:rPr>
-          <w:rFonts w:ascii="Comic Sans MS" w:hAnsi="Comic Sans MS"/>
-        </w:rPr>
-      </w:pPr>
-      <w:r>
-        <w:rPr>
-          <w:rFonts w:ascii="Comic Sans MS" w:hAnsi="Comic Sans MS"/>
-        </w:rPr>
-        <w:t xml:space="preserve">        I == </w:t>
-      </w:r>
-      <w:proofErr w:type="gramStart"/>
-      <w:r>
-        <w:rPr>
-          <w:rFonts w:ascii="Comic Sans MS" w:hAnsi="Comic Sans MS"/>
-        </w:rPr>
-        <w:t>5 ,</w:t>
-      </w:r>
-      <w:proofErr w:type="gramEnd"/>
-      <w:r>
-        <w:rPr>
-          <w:rFonts w:ascii="Comic Sans MS" w:hAnsi="Comic Sans MS"/>
-        </w:rPr>
-        <w:t xml:space="preserve"> start5( X ) , !</w:t>
       </w:r>
     </w:p>
     <w:p>
@@ -2049,6 +2058,47 @@
         <w:rPr>
           <w:rFonts w:ascii="Comic Sans MS" w:hAnsi="Comic Sans MS"/>
         </w:rPr>
+        <w:t>5 ,</w:t>
+      </w:r>
+      <w:proofErr w:type="gramEnd"/>
+      <w:r>
+        <w:rPr>
+          <w:rFonts w:ascii="Comic Sans MS" w:hAnsi="Comic Sans MS"/>
+        </w:rPr>
+        <w:t xml:space="preserve"> start5( X ) , !</w:t>
+      </w:r>
+    </w:p>
+    <w:p>
+      <w:pPr>
+        <w:rPr>
+          <w:rFonts w:ascii="Comic Sans MS" w:hAnsi="Comic Sans MS"/>
+        </w:rPr>
+      </w:pPr>
+      <w:r>
+        <w:rPr>
+          <w:rFonts w:ascii="Comic Sans MS" w:hAnsi="Comic Sans MS"/>
+        </w:rPr>
+        <w:tab/>
+        <w:t>;</w:t>
+      </w:r>
+    </w:p>
+    <w:p>
+      <w:pPr>
+        <w:rPr>
+          <w:rFonts w:ascii="Comic Sans MS" w:hAnsi="Comic Sans MS"/>
+        </w:rPr>
+      </w:pPr>
+      <w:r>
+        <w:rPr>
+          <w:rFonts w:ascii="Comic Sans MS" w:hAnsi="Comic Sans MS"/>
+        </w:rPr>
+        <w:t xml:space="preserve">        I == </w:t>
+      </w:r>
+      <w:proofErr w:type="gramStart"/>
+      <w:r>
+        <w:rPr>
+          <w:rFonts w:ascii="Comic Sans MS" w:hAnsi="Comic Sans MS"/>
+        </w:rPr>
         <w:t>6 ,</w:t>
       </w:r>
       <w:proofErr w:type="gramEnd"/>
@@ -2523,455 +2573,1171 @@
         <w:rPr>
           <w:rFonts w:ascii="Comic Sans MS" w:hAnsi="Comic Sans MS"/>
         </w:rPr>
+        <w:t>%%%%%%%%%%%%%%%%%%%%%%%%%%%%%%%%%%%%%%%%%%%%%%%%%%%%%%%%%%%%%%%%</w:t>
+      </w:r>
+    </w:p>
+    <w:p>
+      <w:pPr>
+        <w:rPr>
+          <w:rFonts w:ascii="Comic Sans MS" w:hAnsi="Comic Sans MS"/>
+        </w:rPr>
+      </w:pPr>
+      <w:r>
+        <w:rPr>
+          <w:rFonts w:ascii="Comic Sans MS" w:hAnsi="Comic Sans MS"/>
+        </w:rPr>
+        <w:t xml:space="preserve">%   Manhattan Distance - </w:t>
+      </w:r>
+      <w:proofErr w:type="spellStart"/>
+      <w:proofErr w:type="gramStart"/>
+      <w:r>
+        <w:rPr>
+          <w:rFonts w:ascii="Comic Sans MS" w:hAnsi="Comic Sans MS"/>
+        </w:rPr>
+        <w:t>mandist</w:t>
+      </w:r>
+      <w:proofErr w:type="spellEnd"/>
+      <w:r>
+        <w:rPr>
+          <w:rFonts w:ascii="Comic Sans MS" w:hAnsi="Comic Sans MS"/>
+        </w:rPr>
+        <w:t>( TilePos</w:t>
+      </w:r>
+      <w:proofErr w:type="gramEnd"/>
+      <w:r>
+        <w:rPr>
+          <w:rFonts w:ascii="Comic Sans MS" w:hAnsi="Comic Sans MS"/>
+        </w:rPr>
+        <w:t xml:space="preserve">1 , TilePos2, </w:t>
+      </w:r>
+      <w:proofErr w:type="spellStart"/>
+      <w:r>
+        <w:rPr>
+          <w:rFonts w:ascii="Comic Sans MS" w:hAnsi="Comic Sans MS"/>
+        </w:rPr>
+        <w:t>Dist</w:t>
+      </w:r>
+      <w:proofErr w:type="spellEnd"/>
+      <w:r>
+        <w:rPr>
+          <w:rFonts w:ascii="Comic Sans MS" w:hAnsi="Comic Sans MS"/>
+        </w:rPr>
+        <w:t xml:space="preserve"> )  %</w:t>
+      </w:r>
+    </w:p>
+    <w:p>
+      <w:pPr>
+        <w:rPr>
+          <w:rFonts w:ascii="Comic Sans MS" w:hAnsi="Comic Sans MS"/>
+        </w:rPr>
+      </w:pPr>
+      <w:r>
+        <w:rPr>
+          <w:rFonts w:ascii="Comic Sans MS" w:hAnsi="Comic Sans MS"/>
+        </w:rPr>
+        <w:t xml:space="preserve">%   is the distance between two tile </w:t>
+      </w:r>
+      <w:proofErr w:type="gramStart"/>
+      <w:r>
+        <w:rPr>
+          <w:rFonts w:ascii="Comic Sans MS" w:hAnsi="Comic Sans MS"/>
+        </w:rPr>
+        <w:t>positions .</w:t>
+      </w:r>
+      <w:proofErr w:type="gramEnd"/>
+      <w:r>
+        <w:rPr>
+          <w:rFonts w:ascii="Comic Sans MS" w:hAnsi="Comic Sans MS"/>
+        </w:rPr>
+        <w:tab/>
+        <w:t xml:space="preserve">           %</w:t>
+      </w:r>
+    </w:p>
+    <w:p>
+      <w:pPr>
+        <w:rPr>
+          <w:rFonts w:ascii="Comic Sans MS" w:hAnsi="Comic Sans MS"/>
+        </w:rPr>
+      </w:pPr>
+      <w:r>
+        <w:rPr>
+          <w:rFonts w:ascii="Comic Sans MS" w:hAnsi="Comic Sans MS"/>
+        </w:rPr>
+        <w:t>%%%%%%%%%%%%%%%%%%%%%%%%%%%%%%%%%%%%%%%%%%%%%%%%%%%%%%%%%%%%%%%%</w:t>
+      </w:r>
+    </w:p>
+    <w:p>
+      <w:pPr>
+        <w:rPr>
+          <w:rFonts w:ascii="Comic Sans MS" w:hAnsi="Comic Sans MS"/>
+        </w:rPr>
+      </w:pPr>
+    </w:p>
+    <w:p>
+      <w:pPr>
+        <w:rPr>
+          <w:rFonts w:ascii="Comic Sans MS" w:hAnsi="Comic Sans MS"/>
+        </w:rPr>
+      </w:pPr>
+      <w:proofErr w:type="spellStart"/>
+      <w:proofErr w:type="gramStart"/>
+      <w:r>
+        <w:rPr>
+          <w:rFonts w:ascii="Comic Sans MS" w:hAnsi="Comic Sans MS"/>
+        </w:rPr>
+        <w:t>mandist</w:t>
+      </w:r>
+      <w:proofErr w:type="spellEnd"/>
+      <w:r>
+        <w:rPr>
+          <w:rFonts w:ascii="Comic Sans MS" w:hAnsi="Comic Sans MS"/>
+        </w:rPr>
+        <w:t>( (</w:t>
+      </w:r>
+      <w:proofErr w:type="gramEnd"/>
+      <w:r>
+        <w:rPr>
+          <w:rFonts w:ascii="Comic Sans MS" w:hAnsi="Comic Sans MS"/>
+        </w:rPr>
+        <w:t>X,Y) , (X1,Y1) , D ):-</w:t>
+      </w:r>
+    </w:p>
+    <w:p>
+      <w:pPr>
+        <w:rPr>
+          <w:rFonts w:ascii="Comic Sans MS" w:hAnsi="Comic Sans MS"/>
+        </w:rPr>
+      </w:pPr>
+      <w:r>
+        <w:rPr>
+          <w:rFonts w:ascii="Comic Sans MS" w:hAnsi="Comic Sans MS"/>
+        </w:rPr>
+        <w:tab/>
+      </w:r>
+      <w:proofErr w:type="gramStart"/>
+      <w:r>
+        <w:rPr>
+          <w:rFonts w:ascii="Comic Sans MS" w:hAnsi="Comic Sans MS"/>
+        </w:rPr>
+        <w:t>diff( X</w:t>
+      </w:r>
+      <w:proofErr w:type="gramEnd"/>
+      <w:r>
+        <w:rPr>
+          <w:rFonts w:ascii="Comic Sans MS" w:hAnsi="Comic Sans MS"/>
+        </w:rPr>
+        <w:t xml:space="preserve"> , X1 , </w:t>
+      </w:r>
+      <w:proofErr w:type="spellStart"/>
+      <w:r>
+        <w:rPr>
+          <w:rFonts w:ascii="Comic Sans MS" w:hAnsi="Comic Sans MS"/>
+        </w:rPr>
+        <w:t>Dx</w:t>
+      </w:r>
+      <w:proofErr w:type="spellEnd"/>
+      <w:r>
+        <w:rPr>
+          <w:rFonts w:ascii="Comic Sans MS" w:hAnsi="Comic Sans MS"/>
+        </w:rPr>
+        <w:t xml:space="preserve"> ) ,</w:t>
+      </w:r>
+    </w:p>
+    <w:p>
+      <w:pPr>
+        <w:rPr>
+          <w:rFonts w:ascii="Comic Sans MS" w:hAnsi="Comic Sans MS"/>
+        </w:rPr>
+      </w:pPr>
+      <w:r>
+        <w:rPr>
+          <w:rFonts w:ascii="Comic Sans MS" w:hAnsi="Comic Sans MS"/>
+        </w:rPr>
+        <w:tab/>
+      </w:r>
+      <w:proofErr w:type="gramStart"/>
+      <w:r>
+        <w:rPr>
+          <w:rFonts w:ascii="Comic Sans MS" w:hAnsi="Comic Sans MS"/>
+        </w:rPr>
+        <w:t>diff( Y</w:t>
+      </w:r>
+      <w:proofErr w:type="gramEnd"/>
+      <w:r>
+        <w:rPr>
+          <w:rFonts w:ascii="Comic Sans MS" w:hAnsi="Comic Sans MS"/>
+        </w:rPr>
+        <w:t xml:space="preserve"> , Y1 , </w:t>
+      </w:r>
+      <w:proofErr w:type="spellStart"/>
+      <w:r>
+        <w:rPr>
+          <w:rFonts w:ascii="Comic Sans MS" w:hAnsi="Comic Sans MS"/>
+        </w:rPr>
+        <w:t>Dy</w:t>
+      </w:r>
+      <w:proofErr w:type="spellEnd"/>
+      <w:r>
+        <w:rPr>
+          <w:rFonts w:ascii="Comic Sans MS" w:hAnsi="Comic Sans MS"/>
+        </w:rPr>
+        <w:t xml:space="preserve"> ) ,</w:t>
+      </w:r>
+    </w:p>
+    <w:p>
+      <w:pPr>
+        <w:rPr>
+          <w:rFonts w:ascii="Comic Sans MS" w:hAnsi="Comic Sans MS"/>
+        </w:rPr>
+      </w:pPr>
+      <w:r>
+        <w:rPr>
+          <w:rFonts w:ascii="Comic Sans MS" w:hAnsi="Comic Sans MS"/>
+        </w:rPr>
+        <w:tab/>
+        <w:t xml:space="preserve">D is </w:t>
+      </w:r>
+      <w:proofErr w:type="spellStart"/>
+      <w:r>
+        <w:rPr>
+          <w:rFonts w:ascii="Comic Sans MS" w:hAnsi="Comic Sans MS"/>
+        </w:rPr>
+        <w:t>Dx</w:t>
+      </w:r>
+      <w:proofErr w:type="spellEnd"/>
+      <w:r>
+        <w:rPr>
+          <w:rFonts w:ascii="Comic Sans MS" w:hAnsi="Comic Sans MS"/>
+        </w:rPr>
+        <w:t xml:space="preserve"> + </w:t>
+      </w:r>
+      <w:proofErr w:type="spellStart"/>
+      <w:proofErr w:type="gramStart"/>
+      <w:r>
+        <w:rPr>
+          <w:rFonts w:ascii="Comic Sans MS" w:hAnsi="Comic Sans MS"/>
+        </w:rPr>
+        <w:t>Dy</w:t>
+      </w:r>
+      <w:proofErr w:type="spellEnd"/>
+      <w:r>
+        <w:rPr>
+          <w:rFonts w:ascii="Comic Sans MS" w:hAnsi="Comic Sans MS"/>
+        </w:rPr>
+        <w:t xml:space="preserve"> .</w:t>
+      </w:r>
+      <w:proofErr w:type="gramEnd"/>
+    </w:p>
+    <w:p>
+      <w:pPr>
+        <w:rPr>
+          <w:rFonts w:ascii="Comic Sans MS" w:hAnsi="Comic Sans MS"/>
+        </w:rPr>
+      </w:pPr>
+      <w:r>
+        <w:rPr>
+          <w:rFonts w:ascii="Comic Sans MS" w:hAnsi="Comic Sans MS"/>
+        </w:rPr>
+        <w:tab/>
+      </w:r>
+    </w:p>
+    <w:p>
+      <w:pPr>
+        <w:rPr>
+          <w:rFonts w:ascii="Comic Sans MS" w:hAnsi="Comic Sans MS"/>
+        </w:rPr>
+      </w:pPr>
+      <w:proofErr w:type="gramStart"/>
+      <w:r>
+        <w:rPr>
+          <w:rFonts w:ascii="Comic Sans MS" w:hAnsi="Comic Sans MS"/>
+        </w:rPr>
+        <w:t>diff( A</w:t>
+      </w:r>
+      <w:proofErr w:type="gramEnd"/>
+      <w:r>
+        <w:rPr>
+          <w:rFonts w:ascii="Comic Sans MS" w:hAnsi="Comic Sans MS"/>
+        </w:rPr>
+        <w:t xml:space="preserve"> , B , D ):-</w:t>
+      </w:r>
+    </w:p>
+    <w:p>
+      <w:pPr>
+        <w:rPr>
+          <w:rFonts w:ascii="Comic Sans MS" w:hAnsi="Comic Sans MS"/>
+        </w:rPr>
+      </w:pPr>
+      <w:r>
+        <w:rPr>
+          <w:rFonts w:ascii="Comic Sans MS" w:hAnsi="Comic Sans MS"/>
+        </w:rPr>
+        <w:t xml:space="preserve">    D is A - </w:t>
+      </w:r>
+      <w:proofErr w:type="gramStart"/>
+      <w:r>
+        <w:rPr>
+          <w:rFonts w:ascii="Comic Sans MS" w:hAnsi="Comic Sans MS"/>
+        </w:rPr>
+        <w:t>B ,</w:t>
+      </w:r>
+      <w:proofErr w:type="gramEnd"/>
+      <w:r>
+        <w:rPr>
+          <w:rFonts w:ascii="Comic Sans MS" w:hAnsi="Comic Sans MS"/>
+        </w:rPr>
+        <w:t xml:space="preserve"> D &gt; 0 , !</w:t>
+      </w:r>
+    </w:p>
+    <w:p>
+      <w:pPr>
+        <w:rPr>
+          <w:rFonts w:ascii="Comic Sans MS" w:hAnsi="Comic Sans MS"/>
+        </w:rPr>
+      </w:pPr>
+      <w:r>
+        <w:rPr>
+          <w:rFonts w:ascii="Comic Sans MS" w:hAnsi="Comic Sans MS"/>
+        </w:rPr>
+        <w:tab/>
+        <w:t>;</w:t>
+      </w:r>
+    </w:p>
+    <w:p>
+      <w:pPr>
+        <w:rPr>
+          <w:rFonts w:ascii="Comic Sans MS" w:hAnsi="Comic Sans MS"/>
+        </w:rPr>
+      </w:pPr>
+      <w:r>
+        <w:rPr>
+          <w:rFonts w:ascii="Comic Sans MS" w:hAnsi="Comic Sans MS"/>
+        </w:rPr>
+        <w:tab/>
+        <w:t xml:space="preserve">D is B - </w:t>
+      </w:r>
+      <w:proofErr w:type="gramStart"/>
+      <w:r>
+        <w:rPr>
+          <w:rFonts w:ascii="Comic Sans MS" w:hAnsi="Comic Sans MS"/>
+        </w:rPr>
+        <w:t>A .</w:t>
+      </w:r>
+      <w:proofErr w:type="gramEnd"/>
+    </w:p>
+    <w:p>
+      <w:pPr>
+        <w:rPr>
+          <w:rFonts w:ascii="Comic Sans MS" w:hAnsi="Comic Sans MS"/>
+        </w:rPr>
+      </w:pPr>
+    </w:p>
+    <w:p>
+      <w:pPr>
+        <w:rPr>
+          <w:rFonts w:ascii="Comic Sans MS" w:hAnsi="Comic Sans MS"/>
+        </w:rPr>
+      </w:pPr>
+    </w:p>
+    <w:p>
+      <w:pPr>
+        <w:rPr>
+          <w:rFonts w:ascii="Comic Sans MS" w:hAnsi="Comic Sans MS"/>
+        </w:rPr>
+      </w:pPr>
+      <w:r>
+        <w:rPr>
+          <w:rFonts w:ascii="Comic Sans MS" w:hAnsi="Comic Sans MS"/>
+        </w:rPr>
+        <w:t>%%%%%%%%%%%%%%%%%%%%%%%%%%%%%%%%%%%%%%%%%%%%%%%%%%%%%%%%%%</w:t>
+      </w:r>
+    </w:p>
+    <w:p>
+      <w:pPr>
+        <w:rPr>
+          <w:rFonts w:ascii="Comic Sans MS" w:hAnsi="Comic Sans MS"/>
+        </w:rPr>
+      </w:pPr>
+      <w:r>
+        <w:rPr>
+          <w:rFonts w:ascii="Comic Sans MS" w:hAnsi="Comic Sans MS"/>
+        </w:rPr>
+        <w:t xml:space="preserve">% code for pretty printing the solution path and </w:t>
+      </w:r>
+      <w:proofErr w:type="gramStart"/>
+      <w:r>
+        <w:rPr>
+          <w:rFonts w:ascii="Comic Sans MS" w:hAnsi="Comic Sans MS"/>
+        </w:rPr>
+        <w:t>states  %</w:t>
+      </w:r>
+      <w:proofErr w:type="gramEnd"/>
+    </w:p>
+    <w:p>
+      <w:pPr>
+        <w:rPr>
+          <w:rFonts w:ascii="Comic Sans MS" w:hAnsi="Comic Sans MS"/>
+        </w:rPr>
+      </w:pPr>
+      <w:r>
+        <w:rPr>
+          <w:rFonts w:ascii="Comic Sans MS" w:hAnsi="Comic Sans MS"/>
+        </w:rPr>
+        <w:t>%%%%%%%%%%%%%%%%%%%%%%%%%%%%%%%%%%%%%%%%%%%%%%%%%%%%%%%%%%</w:t>
+      </w:r>
+    </w:p>
+    <w:p>
+      <w:pPr>
+        <w:rPr>
+          <w:rFonts w:ascii="Comic Sans MS" w:hAnsi="Comic Sans MS"/>
+        </w:rPr>
+      </w:pPr>
+    </w:p>
+    <w:p>
+      <w:pPr>
+        <w:rPr>
+          <w:rFonts w:ascii="Comic Sans MS" w:hAnsi="Comic Sans MS"/>
+        </w:rPr>
+      </w:pPr>
+      <w:proofErr w:type="spellStart"/>
+      <w:proofErr w:type="gramStart"/>
+      <w:r>
+        <w:rPr>
+          <w:rFonts w:ascii="Comic Sans MS" w:hAnsi="Comic Sans MS"/>
+        </w:rPr>
+        <w:t>showPath</w:t>
+      </w:r>
+      <w:proofErr w:type="spellEnd"/>
+      <w:r>
+        <w:rPr>
+          <w:rFonts w:ascii="Comic Sans MS" w:hAnsi="Comic Sans MS"/>
+        </w:rPr>
+        <w:t>( [</w:t>
+      </w:r>
+      <w:proofErr w:type="gramEnd"/>
+      <w:r>
+        <w:rPr>
+          <w:rFonts w:ascii="Comic Sans MS" w:hAnsi="Comic Sans MS"/>
+        </w:rPr>
+        <w:t>] ) .</w:t>
+      </w:r>
+    </w:p>
+    <w:p>
+      <w:pPr>
+        <w:rPr>
+          <w:rFonts w:ascii="Comic Sans MS" w:hAnsi="Comic Sans MS"/>
+        </w:rPr>
+      </w:pPr>
+      <w:proofErr w:type="spellStart"/>
+      <w:proofErr w:type="gramStart"/>
+      <w:r>
+        <w:rPr>
+          <w:rFonts w:ascii="Comic Sans MS" w:hAnsi="Comic Sans MS"/>
+        </w:rPr>
+        <w:t>showPath</w:t>
+      </w:r>
+      <w:proofErr w:type="spellEnd"/>
+      <w:r>
+        <w:rPr>
+          <w:rFonts w:ascii="Comic Sans MS" w:hAnsi="Comic Sans MS"/>
+        </w:rPr>
+        <w:t>( [</w:t>
+      </w:r>
+      <w:proofErr w:type="gramEnd"/>
+      <w:r>
+        <w:rPr>
+          <w:rFonts w:ascii="Comic Sans MS" w:hAnsi="Comic Sans MS"/>
+        </w:rPr>
+        <w:t>P | L] ) :-</w:t>
+      </w:r>
+    </w:p>
+    <w:p>
+      <w:pPr>
+        <w:rPr>
+          <w:rFonts w:ascii="Comic Sans MS" w:hAnsi="Comic Sans MS"/>
+        </w:rPr>
+      </w:pPr>
+      <w:r>
+        <w:rPr>
+          <w:rFonts w:ascii="Comic Sans MS" w:hAnsi="Comic Sans MS"/>
+        </w:rPr>
+        <w:tab/>
+      </w:r>
+      <w:proofErr w:type="spellStart"/>
+      <w:proofErr w:type="gramStart"/>
+      <w:r>
+        <w:rPr>
+          <w:rFonts w:ascii="Comic Sans MS" w:hAnsi="Comic Sans MS"/>
+        </w:rPr>
+        <w:t>showState</w:t>
+      </w:r>
+      <w:proofErr w:type="spellEnd"/>
+      <w:r>
+        <w:rPr>
+          <w:rFonts w:ascii="Comic Sans MS" w:hAnsi="Comic Sans MS"/>
+        </w:rPr>
+        <w:t>( P</w:t>
+      </w:r>
+      <w:proofErr w:type="gramEnd"/>
+      <w:r>
+        <w:rPr>
+          <w:rFonts w:ascii="Comic Sans MS" w:hAnsi="Comic Sans MS"/>
+        </w:rPr>
+        <w:t xml:space="preserve"> ),</w:t>
+      </w:r>
+    </w:p>
+    <w:p>
+      <w:pPr>
+        <w:rPr>
+          <w:rFonts w:ascii="Comic Sans MS" w:hAnsi="Comic Sans MS"/>
+        </w:rPr>
+      </w:pPr>
+      <w:r>
+        <w:rPr>
+          <w:rFonts w:ascii="Comic Sans MS" w:hAnsi="Comic Sans MS"/>
+        </w:rPr>
+        <w:t xml:space="preserve">    </w:t>
+      </w:r>
+      <w:proofErr w:type="spellStart"/>
+      <w:r>
+        <w:rPr>
+          <w:rFonts w:ascii="Comic Sans MS" w:hAnsi="Comic Sans MS"/>
+        </w:rPr>
+        <w:t>nl</w:t>
+      </w:r>
+      <w:proofErr w:type="spellEnd"/>
+      <w:r>
+        <w:rPr>
+          <w:rFonts w:ascii="Comic Sans MS" w:hAnsi="Comic Sans MS"/>
+        </w:rPr>
+        <w:t xml:space="preserve">, </w:t>
+      </w:r>
+      <w:proofErr w:type="gramStart"/>
+      <w:r>
+        <w:rPr>
+          <w:rFonts w:ascii="Comic Sans MS" w:hAnsi="Comic Sans MS"/>
+        </w:rPr>
+        <w:t>write(</w:t>
+      </w:r>
+      <w:proofErr w:type="gramEnd"/>
+      <w:r>
+        <w:rPr>
+          <w:rFonts w:ascii="Comic Sans MS" w:hAnsi="Comic Sans MS"/>
+        </w:rPr>
+        <w:t>'---'),</w:t>
+      </w:r>
+    </w:p>
+    <w:p>
+      <w:pPr>
+        <w:rPr>
+          <w:rFonts w:ascii="Comic Sans MS" w:hAnsi="Comic Sans MS"/>
+        </w:rPr>
+      </w:pPr>
+      <w:r>
+        <w:rPr>
+          <w:rFonts w:ascii="Comic Sans MS" w:hAnsi="Comic Sans MS"/>
+        </w:rPr>
+        <w:t xml:space="preserve">    </w:t>
+      </w:r>
+      <w:proofErr w:type="spellStart"/>
+      <w:proofErr w:type="gramStart"/>
+      <w:r>
+        <w:rPr>
+          <w:rFonts w:ascii="Comic Sans MS" w:hAnsi="Comic Sans MS"/>
+        </w:rPr>
+        <w:t>showPath</w:t>
+      </w:r>
+      <w:proofErr w:type="spellEnd"/>
+      <w:r>
+        <w:rPr>
+          <w:rFonts w:ascii="Comic Sans MS" w:hAnsi="Comic Sans MS"/>
+        </w:rPr>
+        <w:t>( L</w:t>
+      </w:r>
+      <w:proofErr w:type="gramEnd"/>
+      <w:r>
+        <w:rPr>
+          <w:rFonts w:ascii="Comic Sans MS" w:hAnsi="Comic Sans MS"/>
+        </w:rPr>
+        <w:t xml:space="preserve"> ).</w:t>
+      </w:r>
+    </w:p>
+    <w:p>
+      <w:pPr>
+        <w:rPr>
+          <w:rFonts w:ascii="Comic Sans MS" w:hAnsi="Comic Sans MS"/>
+        </w:rPr>
+      </w:pPr>
+      <w:r>
+        <w:rPr>
+          <w:rFonts w:ascii="Comic Sans MS" w:hAnsi="Comic Sans MS"/>
+        </w:rPr>
         <w:lastRenderedPageBreak/>
-        <w:t>%%%%%%%%%%%%%%%%%%%%%%%%%%%%%%%%%%%%%%%%%%%%%%%%%%%%%%%%%%%%%%%%</w:t>
-      </w:r>
-    </w:p>
-    <w:p>
-      <w:pPr>
-        <w:rPr>
-          <w:rFonts w:ascii="Comic Sans MS" w:hAnsi="Comic Sans MS"/>
-        </w:rPr>
-      </w:pPr>
-      <w:r>
-        <w:rPr>
-          <w:rFonts w:ascii="Comic Sans MS" w:hAnsi="Comic Sans MS"/>
-        </w:rPr>
-        <w:t xml:space="preserve">%   Manhattan Distance - </w:t>
-      </w:r>
+        <w:tab/>
+      </w:r>
+    </w:p>
+    <w:p>
+      <w:pPr>
+        <w:rPr>
+          <w:rFonts w:ascii="Comic Sans MS" w:hAnsi="Comic Sans MS"/>
+        </w:rPr>
+      </w:pPr>
+    </w:p>
+    <w:p>
+      <w:pPr>
+        <w:rPr>
+          <w:rFonts w:ascii="Comic Sans MS" w:hAnsi="Comic Sans MS"/>
+        </w:rPr>
+      </w:pPr>
       <w:proofErr w:type="spellStart"/>
       <w:proofErr w:type="gramStart"/>
       <w:r>
         <w:rPr>
           <w:rFonts w:ascii="Comic Sans MS" w:hAnsi="Comic Sans MS"/>
         </w:rPr>
-        <w:t>mandist</w:t>
+        <w:t>showState</w:t>
       </w:r>
       <w:proofErr w:type="spellEnd"/>
       <w:r>
         <w:rPr>
           <w:rFonts w:ascii="Comic Sans MS" w:hAnsi="Comic Sans MS"/>
         </w:rPr>
-        <w:t>( TilePos</w:t>
-      </w:r>
-      <w:proofErr w:type="gramEnd"/>
-      <w:r>
-        <w:rPr>
-          <w:rFonts w:ascii="Comic Sans MS" w:hAnsi="Comic Sans MS"/>
-        </w:rPr>
-        <w:t xml:space="preserve">1 , TilePos2, </w:t>
+        <w:t>(</w:t>
+      </w:r>
+      <w:proofErr w:type="gramEnd"/>
+      <w:r>
+        <w:rPr>
+          <w:rFonts w:ascii="Comic Sans MS" w:hAnsi="Comic Sans MS"/>
+        </w:rPr>
+        <w:t>[P0, P1, P2, P3, P4, P5, P6, P7, P8]) :-</w:t>
+      </w:r>
+    </w:p>
+    <w:p>
+      <w:pPr>
+        <w:rPr>
+          <w:rFonts w:ascii="Comic Sans MS" w:hAnsi="Comic Sans MS"/>
+        </w:rPr>
+      </w:pPr>
+      <w:r>
+        <w:rPr>
+          <w:rFonts w:ascii="Comic Sans MS" w:hAnsi="Comic Sans MS"/>
+        </w:rPr>
+        <w:tab/>
+      </w:r>
+      <w:proofErr w:type="gramStart"/>
+      <w:r>
+        <w:rPr>
+          <w:rFonts w:ascii="Comic Sans MS" w:hAnsi="Comic Sans MS"/>
+        </w:rPr>
+        <w:t>member( Y</w:t>
+      </w:r>
+      <w:proofErr w:type="gramEnd"/>
+      <w:r>
+        <w:rPr>
+          <w:rFonts w:ascii="Comic Sans MS" w:hAnsi="Comic Sans MS"/>
+        </w:rPr>
+        <w:t xml:space="preserve"> , [1, 2, 3] ),</w:t>
+      </w:r>
+    </w:p>
+    <w:p>
+      <w:pPr>
+        <w:rPr>
+          <w:rFonts w:ascii="Comic Sans MS" w:hAnsi="Comic Sans MS"/>
+        </w:rPr>
+      </w:pPr>
+      <w:r>
+        <w:rPr>
+          <w:rFonts w:ascii="Comic Sans MS" w:hAnsi="Comic Sans MS"/>
+        </w:rPr>
+        <w:tab/>
       </w:r>
       <w:proofErr w:type="spellStart"/>
       <w:r>
         <w:rPr>
           <w:rFonts w:ascii="Comic Sans MS" w:hAnsi="Comic Sans MS"/>
         </w:rPr>
-        <w:t>Dist</w:t>
+        <w:t>nl</w:t>
       </w:r>
       <w:proofErr w:type="spellEnd"/>
       <w:r>
         <w:rPr>
           <w:rFonts w:ascii="Comic Sans MS" w:hAnsi="Comic Sans MS"/>
         </w:rPr>
-        <w:t xml:space="preserve"> )  %</w:t>
-      </w:r>
-    </w:p>
-    <w:p>
-      <w:pPr>
-        <w:rPr>
-          <w:rFonts w:ascii="Comic Sans MS" w:hAnsi="Comic Sans MS"/>
-        </w:rPr>
-      </w:pPr>
-      <w:r>
-        <w:rPr>
-          <w:rFonts w:ascii="Comic Sans MS" w:hAnsi="Comic Sans MS"/>
-        </w:rPr>
-        <w:t xml:space="preserve">%   is the distance between two tile </w:t>
-      </w:r>
-      <w:proofErr w:type="gramStart"/>
-      <w:r>
-        <w:rPr>
-          <w:rFonts w:ascii="Comic Sans MS" w:hAnsi="Comic Sans MS"/>
-        </w:rPr>
-        <w:t>positions .</w:t>
-      </w:r>
-      <w:proofErr w:type="gramEnd"/>
-      <w:r>
-        <w:rPr>
-          <w:rFonts w:ascii="Comic Sans MS" w:hAnsi="Comic Sans MS"/>
-        </w:rPr>
-        <w:tab/>
-        <w:t xml:space="preserve">           %</w:t>
-      </w:r>
-    </w:p>
-    <w:p>
-      <w:pPr>
-        <w:rPr>
-          <w:rFonts w:ascii="Comic Sans MS" w:hAnsi="Comic Sans MS"/>
-        </w:rPr>
-      </w:pPr>
-      <w:r>
-        <w:rPr>
-          <w:rFonts w:ascii="Comic Sans MS" w:hAnsi="Comic Sans MS"/>
-        </w:rPr>
-        <w:t>%%%%%%%%%%%%%%%%%%%%%%%%%%%%%%%%%%%%%%%%%%%%%%%%%%%%%%%%%%%%%%%%</w:t>
-      </w:r>
-    </w:p>
-    <w:p>
-      <w:pPr>
-        <w:rPr>
-          <w:rFonts w:ascii="Comic Sans MS" w:hAnsi="Comic Sans MS"/>
-        </w:rPr>
-      </w:pPr>
-    </w:p>
-    <w:p>
-      <w:pPr>
-        <w:rPr>
-          <w:rFonts w:ascii="Comic Sans MS" w:hAnsi="Comic Sans MS"/>
-        </w:rPr>
-      </w:pPr>
+        <w:t>,</w:t>
+      </w:r>
+    </w:p>
+    <w:p>
+      <w:pPr>
+        <w:rPr>
+          <w:rFonts w:ascii="Comic Sans MS" w:hAnsi="Comic Sans MS"/>
+        </w:rPr>
+      </w:pPr>
+      <w:r>
+        <w:rPr>
+          <w:rFonts w:ascii="Comic Sans MS" w:hAnsi="Comic Sans MS"/>
+        </w:rPr>
+        <w:tab/>
+      </w:r>
+      <w:proofErr w:type="gramStart"/>
+      <w:r>
+        <w:rPr>
+          <w:rFonts w:ascii="Comic Sans MS" w:hAnsi="Comic Sans MS"/>
+        </w:rPr>
+        <w:t>member( X</w:t>
+      </w:r>
+      <w:proofErr w:type="gramEnd"/>
+      <w:r>
+        <w:rPr>
+          <w:rFonts w:ascii="Comic Sans MS" w:hAnsi="Comic Sans MS"/>
+        </w:rPr>
+        <w:t xml:space="preserve"> , [1, 2, 3] ), </w:t>
+      </w:r>
+    </w:p>
+    <w:p>
+      <w:pPr>
+        <w:rPr>
+          <w:rFonts w:ascii="Comic Sans MS" w:hAnsi="Comic Sans MS"/>
+        </w:rPr>
+      </w:pPr>
+      <w:r>
+        <w:rPr>
+          <w:rFonts w:ascii="Comic Sans MS" w:hAnsi="Comic Sans MS"/>
+        </w:rPr>
+        <w:tab/>
+      </w:r>
+      <w:proofErr w:type="gramStart"/>
+      <w:r>
+        <w:rPr>
+          <w:rFonts w:ascii="Comic Sans MS" w:hAnsi="Comic Sans MS"/>
+        </w:rPr>
+        <w:t>member( Tile</w:t>
+      </w:r>
+      <w:proofErr w:type="gramEnd"/>
+      <w:r>
+        <w:rPr>
+          <w:rFonts w:ascii="Comic Sans MS" w:hAnsi="Comic Sans MS"/>
+        </w:rPr>
+        <w:t>-(X,Y),</w:t>
+      </w:r>
+    </w:p>
+    <w:p>
+      <w:pPr>
+        <w:rPr>
+          <w:rFonts w:ascii="Comic Sans MS" w:hAnsi="Comic Sans MS"/>
+        </w:rPr>
+      </w:pPr>
+      <w:r>
+        <w:rPr>
+          <w:rFonts w:ascii="Comic Sans MS" w:hAnsi="Comic Sans MS"/>
+        </w:rPr>
+        <w:t xml:space="preserve"> </w:t>
+      </w:r>
+      <w:r>
+        <w:rPr>
+          <w:rFonts w:ascii="Comic Sans MS" w:hAnsi="Comic Sans MS"/>
+        </w:rPr>
+        <w:tab/>
+        <w:t xml:space="preserve">        [' '-P0, 1-P1, 2-P2, 3-P3, 4-P4, 5-P5, 6-P6, 7-P7, 8-P8</w:t>
+      </w:r>
+      <w:proofErr w:type="gramStart"/>
+      <w:r>
+        <w:rPr>
+          <w:rFonts w:ascii="Comic Sans MS" w:hAnsi="Comic Sans MS"/>
+        </w:rPr>
+        <w:t>] )</w:t>
+      </w:r>
+      <w:proofErr w:type="gramEnd"/>
+      <w:r>
+        <w:rPr>
+          <w:rFonts w:ascii="Comic Sans MS" w:hAnsi="Comic Sans MS"/>
+        </w:rPr>
+        <w:t xml:space="preserve"> ,</w:t>
+      </w:r>
+    </w:p>
+    <w:p>
+      <w:pPr>
+        <w:rPr>
+          <w:rFonts w:ascii="Comic Sans MS" w:hAnsi="Comic Sans MS"/>
+        </w:rPr>
+      </w:pPr>
+      <w:r>
+        <w:rPr>
+          <w:rFonts w:ascii="Comic Sans MS" w:hAnsi="Comic Sans MS"/>
+        </w:rPr>
+        <w:tab/>
+      </w:r>
+      <w:proofErr w:type="gramStart"/>
+      <w:r>
+        <w:rPr>
+          <w:rFonts w:ascii="Comic Sans MS" w:hAnsi="Comic Sans MS"/>
+        </w:rPr>
+        <w:t>write(</w:t>
+      </w:r>
+      <w:proofErr w:type="gramEnd"/>
+      <w:r>
+        <w:rPr>
+          <w:rFonts w:ascii="Comic Sans MS" w:hAnsi="Comic Sans MS"/>
+        </w:rPr>
+        <w:t>' '), write( Tile ) ,</w:t>
+      </w:r>
+    </w:p>
+    <w:p>
+      <w:pPr>
+        <w:rPr>
+          <w:rFonts w:ascii="Comic Sans MS" w:hAnsi="Comic Sans MS"/>
+        </w:rPr>
+      </w:pPr>
+      <w:r>
+        <w:rPr>
+          <w:rFonts w:ascii="Comic Sans MS" w:hAnsi="Comic Sans MS"/>
+        </w:rPr>
+        <w:tab/>
+        <w:t xml:space="preserve">fail </w:t>
+      </w:r>
+    </w:p>
+    <w:p>
+      <w:pPr>
+        <w:rPr>
+          <w:rFonts w:ascii="Comic Sans MS" w:hAnsi="Comic Sans MS"/>
+        </w:rPr>
+      </w:pPr>
+      <w:r>
+        <w:rPr>
+          <w:rFonts w:ascii="Comic Sans MS" w:hAnsi="Comic Sans MS"/>
+        </w:rPr>
+        <w:tab/>
+        <w:t>;</w:t>
+      </w:r>
+    </w:p>
+    <w:p>
+      <w:pPr>
+        <w:rPr>
+          <w:rFonts w:ascii="Comic Sans MS" w:hAnsi="Comic Sans MS"/>
+        </w:rPr>
+      </w:pPr>
+      <w:r>
+        <w:rPr>
+          <w:rFonts w:ascii="Comic Sans MS" w:hAnsi="Comic Sans MS"/>
+        </w:rPr>
+        <w:tab/>
+      </w:r>
       <w:proofErr w:type="spellStart"/>
-      <w:proofErr w:type="gramStart"/>
-      <w:r>
-        <w:rPr>
-          <w:rFonts w:ascii="Comic Sans MS" w:hAnsi="Comic Sans MS"/>
-        </w:rPr>
-        <w:t>mandist</w:t>
+      <w:r>
+        <w:rPr>
+          <w:rFonts w:ascii="Comic Sans MS" w:hAnsi="Comic Sans MS"/>
+        </w:rPr>
+        <w:t>nl</w:t>
       </w:r>
       <w:proofErr w:type="spellEnd"/>
       <w:r>
         <w:rPr>
           <w:rFonts w:ascii="Comic Sans MS" w:hAnsi="Comic Sans MS"/>
         </w:rPr>
-        <w:t>( (</w:t>
-      </w:r>
-      <w:proofErr w:type="gramEnd"/>
-      <w:r>
-        <w:rPr>
-          <w:rFonts w:ascii="Comic Sans MS" w:hAnsi="Comic Sans MS"/>
-        </w:rPr>
-        <w:t>X,Y) , (X1,Y1) , D ):-</w:t>
-      </w:r>
-    </w:p>
-    <w:p>
-      <w:pPr>
-        <w:rPr>
-          <w:rFonts w:ascii="Comic Sans MS" w:hAnsi="Comic Sans MS"/>
-        </w:rPr>
-      </w:pPr>
-      <w:r>
-        <w:rPr>
-          <w:rFonts w:ascii="Comic Sans MS" w:hAnsi="Comic Sans MS"/>
-        </w:rPr>
-        <w:tab/>
-      </w:r>
-      <w:proofErr w:type="gramStart"/>
-      <w:r>
-        <w:rPr>
-          <w:rFonts w:ascii="Comic Sans MS" w:hAnsi="Comic Sans MS"/>
-        </w:rPr>
-        <w:t>diff( X</w:t>
-      </w:r>
-      <w:proofErr w:type="gramEnd"/>
-      <w:r>
-        <w:rPr>
-          <w:rFonts w:ascii="Comic Sans MS" w:hAnsi="Comic Sans MS"/>
-        </w:rPr>
-        <w:t xml:space="preserve"> , X1 , </w:t>
-      </w:r>
+        <w:t xml:space="preserve">, </w:t>
+      </w:r>
+      <w:proofErr w:type="gramStart"/>
+      <w:r>
+        <w:rPr>
+          <w:rFonts w:ascii="Comic Sans MS" w:hAnsi="Comic Sans MS"/>
+        </w:rPr>
+        <w:t>true .</w:t>
+      </w:r>
+      <w:proofErr w:type="gramEnd"/>
+    </w:p>
+    <w:p>
+      <w:pPr>
+        <w:rPr>
+          <w:rFonts w:ascii="Comic Sans MS" w:hAnsi="Comic Sans MS"/>
+        </w:rPr>
+      </w:pPr>
+    </w:p>
+    <w:p>
+      <w:pPr>
+        <w:rPr>
+          <w:rFonts w:ascii="Comic Sans MS" w:hAnsi="Comic Sans MS"/>
+        </w:rPr>
+      </w:pPr>
+      <w:r>
+        <w:rPr>
+          <w:rFonts w:ascii="Comic Sans MS" w:hAnsi="Comic Sans MS"/>
+        </w:rPr>
+        <w:t>%%%%%%%%%%%%%%%%%%%%%%%%%%%%%%%%%</w:t>
+      </w:r>
+    </w:p>
+    <w:p>
+      <w:pPr>
+        <w:rPr>
+          <w:rFonts w:ascii="Comic Sans MS" w:hAnsi="Comic Sans MS"/>
+        </w:rPr>
+      </w:pPr>
+      <w:r>
+        <w:rPr>
+          <w:rFonts w:ascii="Comic Sans MS" w:hAnsi="Comic Sans MS"/>
+        </w:rPr>
+        <w:t>%%The code for solving the state</w:t>
+      </w:r>
+    </w:p>
+    <w:p>
+      <w:pPr>
+        <w:rPr>
+          <w:rFonts w:ascii="Comic Sans MS" w:hAnsi="Comic Sans MS"/>
+        </w:rPr>
+      </w:pPr>
+      <w:r>
+        <w:rPr>
+          <w:rFonts w:ascii="Comic Sans MS" w:hAnsi="Comic Sans MS"/>
+        </w:rPr>
+        <w:t>%%%%%%%%%%%%%%%%%%%%%%%%%%%%%%%%%</w:t>
+      </w:r>
+    </w:p>
+    <w:p>
+      <w:pPr>
+        <w:rPr>
+          <w:rFonts w:ascii="Comic Sans MS" w:hAnsi="Comic Sans MS"/>
+        </w:rPr>
+      </w:pPr>
+    </w:p>
+    <w:p>
+      <w:pPr>
+        <w:rPr>
+          <w:rFonts w:ascii="Comic Sans MS" w:hAnsi="Comic Sans MS"/>
+        </w:rPr>
+      </w:pPr>
       <w:proofErr w:type="spellStart"/>
       <w:r>
         <w:rPr>
           <w:rFonts w:ascii="Comic Sans MS" w:hAnsi="Comic Sans MS"/>
         </w:rPr>
-        <w:t>Dx</w:t>
+        <w:t>id_</w:t>
+      </w:r>
+      <w:proofErr w:type="gramStart"/>
+      <w:r>
+        <w:rPr>
+          <w:rFonts w:ascii="Comic Sans MS" w:hAnsi="Comic Sans MS"/>
+        </w:rPr>
+        <w:t>solve</w:t>
       </w:r>
       <w:proofErr w:type="spellEnd"/>
       <w:r>
         <w:rPr>
           <w:rFonts w:ascii="Comic Sans MS" w:hAnsi="Comic Sans MS"/>
         </w:rPr>
-        <w:t xml:space="preserve"> ) ,</w:t>
-      </w:r>
-    </w:p>
-    <w:p>
-      <w:pPr>
-        <w:rPr>
-          <w:rFonts w:ascii="Comic Sans MS" w:hAnsi="Comic Sans MS"/>
-        </w:rPr>
-      </w:pPr>
-      <w:r>
-        <w:rPr>
-          <w:rFonts w:ascii="Comic Sans MS" w:hAnsi="Comic Sans MS"/>
-        </w:rPr>
-        <w:tab/>
-      </w:r>
-      <w:proofErr w:type="gramStart"/>
-      <w:r>
-        <w:rPr>
-          <w:rFonts w:ascii="Comic Sans MS" w:hAnsi="Comic Sans MS"/>
-        </w:rPr>
-        <w:t>diff( Y</w:t>
-      </w:r>
-      <w:proofErr w:type="gramEnd"/>
-      <w:r>
-        <w:rPr>
-          <w:rFonts w:ascii="Comic Sans MS" w:hAnsi="Comic Sans MS"/>
-        </w:rPr>
-        <w:t xml:space="preserve"> , Y1 , </w:t>
+        <w:t>(</w:t>
+      </w:r>
+      <w:proofErr w:type="gramEnd"/>
+      <w:r>
+        <w:rPr>
+          <w:rFonts w:ascii="Comic Sans MS" w:hAnsi="Comic Sans MS"/>
+        </w:rPr>
+        <w:t xml:space="preserve">State, Depth, Sol) :- </w:t>
       </w:r>
       <w:proofErr w:type="spellStart"/>
       <w:r>
         <w:rPr>
           <w:rFonts w:ascii="Comic Sans MS" w:hAnsi="Comic Sans MS"/>
         </w:rPr>
-        <w:t>Dy</w:t>
+        <w:t>ids_dfs</w:t>
       </w:r>
       <w:proofErr w:type="spellEnd"/>
       <w:r>
         <w:rPr>
           <w:rFonts w:ascii="Comic Sans MS" w:hAnsi="Comic Sans MS"/>
         </w:rPr>
-        <w:t xml:space="preserve"> ) ,</w:t>
-      </w:r>
-    </w:p>
-    <w:p>
-      <w:pPr>
-        <w:rPr>
-          <w:rFonts w:ascii="Comic Sans MS" w:hAnsi="Comic Sans MS"/>
-        </w:rPr>
-      </w:pPr>
-      <w:r>
-        <w:rPr>
-          <w:rFonts w:ascii="Comic Sans MS" w:hAnsi="Comic Sans MS"/>
-        </w:rPr>
-        <w:tab/>
-        <w:t xml:space="preserve">D is </w:t>
+        <w:t>(State, [], Depth, Sol),</w:t>
+      </w:r>
+    </w:p>
+    <w:p>
+      <w:pPr>
+        <w:rPr>
+          <w:rFonts w:ascii="Comic Sans MS" w:hAnsi="Comic Sans MS"/>
+        </w:rPr>
+      </w:pPr>
+      <w:r>
+        <w:rPr>
+          <w:rFonts w:ascii="Comic Sans MS" w:hAnsi="Comic Sans MS"/>
+        </w:rPr>
+        <w:tab/>
+      </w:r>
+      <w:r>
+        <w:rPr>
+          <w:rFonts w:ascii="Comic Sans MS" w:hAnsi="Comic Sans MS"/>
+        </w:rPr>
+        <w:tab/>
+      </w:r>
+      <w:r>
+        <w:rPr>
+          <w:rFonts w:ascii="Comic Sans MS" w:hAnsi="Comic Sans MS"/>
+        </w:rPr>
+        <w:tab/>
+      </w:r>
+      <w:proofErr w:type="gramStart"/>
+      <w:r>
+        <w:rPr>
+          <w:rFonts w:ascii="Comic Sans MS" w:hAnsi="Comic Sans MS"/>
+        </w:rPr>
+        <w:t>write(</w:t>
+      </w:r>
+      <w:proofErr w:type="gramEnd"/>
+      <w:r>
+        <w:rPr>
+          <w:rFonts w:ascii="Comic Sans MS" w:hAnsi="Comic Sans MS"/>
+        </w:rPr>
+        <w:t>"Goal is at depth: "),write(Depth),</w:t>
       </w:r>
       <w:proofErr w:type="spellStart"/>
       <w:r>
         <w:rPr>
           <w:rFonts w:ascii="Comic Sans MS" w:hAnsi="Comic Sans MS"/>
         </w:rPr>
-        <w:t>Dx</w:t>
+        <w:t>nl</w:t>
       </w:r>
       <w:proofErr w:type="spellEnd"/>
       <w:r>
         <w:rPr>
           <w:rFonts w:ascii="Comic Sans MS" w:hAnsi="Comic Sans MS"/>
         </w:rPr>
-        <w:t xml:space="preserve"> + </w:t>
-      </w:r>
+        <w:t>,!.</w:t>
+      </w:r>
+    </w:p>
+    <w:p>
+      <w:pPr>
+        <w:rPr>
+          <w:rFonts w:ascii="Comic Sans MS" w:hAnsi="Comic Sans MS"/>
+        </w:rPr>
+      </w:pPr>
+      <w:r>
+        <w:rPr>
+          <w:rFonts w:ascii="Comic Sans MS" w:hAnsi="Comic Sans MS"/>
+        </w:rPr>
+        <w:tab/>
+      </w:r>
+      <w:r>
+        <w:rPr>
+          <w:rFonts w:ascii="Comic Sans MS" w:hAnsi="Comic Sans MS"/>
+        </w:rPr>
+        <w:tab/>
+      </w:r>
+    </w:p>
+    <w:p>
+      <w:pPr>
+        <w:rPr>
+          <w:rFonts w:ascii="Comic Sans MS" w:hAnsi="Comic Sans MS"/>
+        </w:rPr>
+      </w:pPr>
       <w:proofErr w:type="spellStart"/>
-      <w:proofErr w:type="gramStart"/>
-      <w:r>
-        <w:rPr>
-          <w:rFonts w:ascii="Comic Sans MS" w:hAnsi="Comic Sans MS"/>
-        </w:rPr>
-        <w:t>Dy</w:t>
+      <w:r>
+        <w:rPr>
+          <w:rFonts w:ascii="Comic Sans MS" w:hAnsi="Comic Sans MS"/>
+        </w:rPr>
+        <w:t>id_</w:t>
+      </w:r>
+      <w:proofErr w:type="gramStart"/>
+      <w:r>
+        <w:rPr>
+          <w:rFonts w:ascii="Comic Sans MS" w:hAnsi="Comic Sans MS"/>
+        </w:rPr>
+        <w:t>solve</w:t>
       </w:r>
       <w:proofErr w:type="spellEnd"/>
       <w:r>
         <w:rPr>
           <w:rFonts w:ascii="Comic Sans MS" w:hAnsi="Comic Sans MS"/>
         </w:rPr>
-        <w:t xml:space="preserve"> .</w:t>
-      </w:r>
-      <w:proofErr w:type="gramEnd"/>
-    </w:p>
-    <w:p>
-      <w:pPr>
-        <w:rPr>
-          <w:rFonts w:ascii="Comic Sans MS" w:hAnsi="Comic Sans MS"/>
-        </w:rPr>
-      </w:pPr>
-      <w:r>
-        <w:rPr>
-          <w:rFonts w:ascii="Comic Sans MS" w:hAnsi="Comic Sans MS"/>
-        </w:rPr>
-        <w:tab/>
-      </w:r>
-    </w:p>
-    <w:p>
-      <w:pPr>
-        <w:rPr>
-          <w:rFonts w:ascii="Comic Sans MS" w:hAnsi="Comic Sans MS"/>
-        </w:rPr>
-      </w:pPr>
-      <w:proofErr w:type="gramStart"/>
-      <w:r>
-        <w:rPr>
-          <w:rFonts w:ascii="Comic Sans MS" w:hAnsi="Comic Sans MS"/>
-        </w:rPr>
-        <w:t>diff( A</w:t>
-      </w:r>
-      <w:proofErr w:type="gramEnd"/>
-      <w:r>
-        <w:rPr>
-          <w:rFonts w:ascii="Comic Sans MS" w:hAnsi="Comic Sans MS"/>
-        </w:rPr>
-        <w:t xml:space="preserve"> , B , D ):-</w:t>
-      </w:r>
-    </w:p>
-    <w:p>
-      <w:pPr>
-        <w:rPr>
-          <w:rFonts w:ascii="Comic Sans MS" w:hAnsi="Comic Sans MS"/>
-        </w:rPr>
-      </w:pPr>
-      <w:r>
-        <w:rPr>
-          <w:rFonts w:ascii="Comic Sans MS" w:hAnsi="Comic Sans MS"/>
-        </w:rPr>
-        <w:t xml:space="preserve">    D is A - </w:t>
-      </w:r>
-      <w:proofErr w:type="gramStart"/>
-      <w:r>
-        <w:rPr>
-          <w:rFonts w:ascii="Comic Sans MS" w:hAnsi="Comic Sans MS"/>
-        </w:rPr>
-        <w:t>B ,</w:t>
-      </w:r>
-      <w:proofErr w:type="gramEnd"/>
-      <w:r>
-        <w:rPr>
-          <w:rFonts w:ascii="Comic Sans MS" w:hAnsi="Comic Sans MS"/>
-        </w:rPr>
-        <w:t xml:space="preserve"> D &gt; 0 , !</w:t>
-      </w:r>
-    </w:p>
-    <w:p>
-      <w:pPr>
-        <w:rPr>
-          <w:rFonts w:ascii="Comic Sans MS" w:hAnsi="Comic Sans MS"/>
-        </w:rPr>
-      </w:pPr>
-      <w:r>
-        <w:rPr>
-          <w:rFonts w:ascii="Comic Sans MS" w:hAnsi="Comic Sans MS"/>
-        </w:rPr>
-        <w:tab/>
-        <w:t>;</w:t>
-      </w:r>
-    </w:p>
-    <w:p>
-      <w:pPr>
-        <w:rPr>
-          <w:rFonts w:ascii="Comic Sans MS" w:hAnsi="Comic Sans MS"/>
-        </w:rPr>
-      </w:pPr>
-      <w:r>
-        <w:rPr>
-          <w:rFonts w:ascii="Comic Sans MS" w:hAnsi="Comic Sans MS"/>
-        </w:rPr>
-        <w:tab/>
-        <w:t xml:space="preserve">D is B - </w:t>
-      </w:r>
-      <w:proofErr w:type="gramStart"/>
-      <w:r>
-        <w:rPr>
-          <w:rFonts w:ascii="Comic Sans MS" w:hAnsi="Comic Sans MS"/>
-        </w:rPr>
-        <w:t>A .</w:t>
-      </w:r>
-      <w:proofErr w:type="gramEnd"/>
-    </w:p>
-    <w:p>
-      <w:pPr>
-        <w:rPr>
-          <w:rFonts w:ascii="Comic Sans MS" w:hAnsi="Comic Sans MS"/>
-        </w:rPr>
-      </w:pPr>
-    </w:p>
-    <w:p>
-      <w:pPr>
-        <w:rPr>
-          <w:rFonts w:ascii="Comic Sans MS" w:hAnsi="Comic Sans MS"/>
-        </w:rPr>
-      </w:pPr>
-    </w:p>
-    <w:p>
-      <w:pPr>
-        <w:rPr>
-          <w:rFonts w:ascii="Comic Sans MS" w:hAnsi="Comic Sans MS"/>
-        </w:rPr>
-      </w:pPr>
-      <w:r>
-        <w:rPr>
-          <w:rFonts w:ascii="Comic Sans MS" w:hAnsi="Comic Sans MS"/>
-        </w:rPr>
-        <w:t>%%%%%%%%%%%%%%%%%%%%%%%%%%%%%%%%%%%%%%%%%%%%%%%%%%%%%%%%%%</w:t>
-      </w:r>
-    </w:p>
-    <w:p>
-      <w:pPr>
-        <w:rPr>
-          <w:rFonts w:ascii="Comic Sans MS" w:hAnsi="Comic Sans MS"/>
-        </w:rPr>
-      </w:pPr>
-      <w:r>
-        <w:rPr>
-          <w:rFonts w:ascii="Comic Sans MS" w:hAnsi="Comic Sans MS"/>
-        </w:rPr>
-        <w:t xml:space="preserve">% code for pretty printing the solution path and </w:t>
-      </w:r>
-      <w:proofErr w:type="gramStart"/>
-      <w:r>
-        <w:rPr>
-          <w:rFonts w:ascii="Comic Sans MS" w:hAnsi="Comic Sans MS"/>
-        </w:rPr>
-        <w:t>states  %</w:t>
-      </w:r>
-      <w:proofErr w:type="gramEnd"/>
-    </w:p>
-    <w:p>
-      <w:pPr>
-        <w:rPr>
-          <w:rFonts w:ascii="Comic Sans MS" w:hAnsi="Comic Sans MS"/>
-        </w:rPr>
-      </w:pPr>
-      <w:r>
-        <w:rPr>
-          <w:rFonts w:ascii="Comic Sans MS" w:hAnsi="Comic Sans MS"/>
-        </w:rPr>
-        <w:t>%%%%%%%%%%%%%%%%%%%%%%%%%%%%%%%%%%%%%%%%%%%%%%%%%%%%%%%%%%</w:t>
-      </w:r>
-    </w:p>
-    <w:p>
-      <w:pPr>
-        <w:rPr>
-          <w:rFonts w:ascii="Comic Sans MS" w:hAnsi="Comic Sans MS"/>
-        </w:rPr>
-      </w:pPr>
-    </w:p>
-    <w:p>
-      <w:pPr>
-        <w:rPr>
-          <w:rFonts w:ascii="Comic Sans MS" w:hAnsi="Comic Sans MS"/>
-        </w:rPr>
-      </w:pPr>
+        <w:t>(</w:t>
+      </w:r>
+      <w:proofErr w:type="gramEnd"/>
+      <w:r>
+        <w:rPr>
+          <w:rFonts w:ascii="Comic Sans MS" w:hAnsi="Comic Sans MS"/>
+        </w:rPr>
+        <w:t xml:space="preserve">State, Depth, Sol) :- </w:t>
+      </w:r>
+    </w:p>
+    <w:p>
+      <w:pPr>
+        <w:rPr>
+          <w:rFonts w:ascii="Comic Sans MS" w:hAnsi="Comic Sans MS"/>
+        </w:rPr>
+      </w:pPr>
+      <w:r>
+        <w:rPr>
+          <w:rFonts w:ascii="Comic Sans MS" w:hAnsi="Comic Sans MS"/>
+        </w:rPr>
+        <w:tab/>
+      </w:r>
+      <w:r>
+        <w:rPr>
+          <w:rFonts w:ascii="Comic Sans MS" w:hAnsi="Comic Sans MS"/>
+        </w:rPr>
+        <w:tab/>
+      </w:r>
+      <w:r>
+        <w:rPr>
+          <w:rFonts w:ascii="Comic Sans MS" w:hAnsi="Comic Sans MS"/>
+        </w:rPr>
+        <w:tab/>
+        <w:t xml:space="preserve">Depth1 is Depth + 1, </w:t>
+      </w:r>
+    </w:p>
+    <w:p>
+      <w:pPr>
+        <w:rPr>
+          <w:rFonts w:ascii="Comic Sans MS" w:hAnsi="Comic Sans MS"/>
+        </w:rPr>
+      </w:pPr>
+      <w:r>
+        <w:rPr>
+          <w:rFonts w:ascii="Comic Sans MS" w:hAnsi="Comic Sans MS"/>
+        </w:rPr>
+        <w:tab/>
+      </w:r>
+      <w:r>
+        <w:rPr>
+          <w:rFonts w:ascii="Comic Sans MS" w:hAnsi="Comic Sans MS"/>
+        </w:rPr>
+        <w:tab/>
+      </w:r>
+      <w:r>
+        <w:rPr>
+          <w:rFonts w:ascii="Comic Sans MS" w:hAnsi="Comic Sans MS"/>
+        </w:rPr>
+        <w:tab/>
+      </w:r>
       <w:proofErr w:type="spellStart"/>
-      <w:proofErr w:type="gramStart"/>
-      <w:r>
-        <w:rPr>
-          <w:rFonts w:ascii="Comic Sans MS" w:hAnsi="Comic Sans MS"/>
-        </w:rPr>
-        <w:t>showPath</w:t>
+      <w:r>
+        <w:rPr>
+          <w:rFonts w:ascii="Comic Sans MS" w:hAnsi="Comic Sans MS"/>
+        </w:rPr>
+        <w:t>id_solve</w:t>
       </w:r>
       <w:proofErr w:type="spellEnd"/>
       <w:r>
         <w:rPr>
           <w:rFonts w:ascii="Comic Sans MS" w:hAnsi="Comic Sans MS"/>
         </w:rPr>
-        <w:t>( [</w:t>
-      </w:r>
-      <w:proofErr w:type="gramEnd"/>
-      <w:r>
-        <w:rPr>
-          <w:rFonts w:ascii="Comic Sans MS" w:hAnsi="Comic Sans MS"/>
-        </w:rPr>
-        <w:t>] ) .</w:t>
-      </w:r>
+        <w:t>(</w:t>
+      </w:r>
+      <w:proofErr w:type="gramStart"/>
+      <w:r>
+        <w:rPr>
+          <w:rFonts w:ascii="Comic Sans MS" w:hAnsi="Comic Sans MS"/>
+        </w:rPr>
+        <w:t>State,Depth</w:t>
+      </w:r>
+      <w:proofErr w:type="gramEnd"/>
+      <w:r>
+        <w:rPr>
+          <w:rFonts w:ascii="Comic Sans MS" w:hAnsi="Comic Sans MS"/>
+        </w:rPr>
+        <w:t>1,Sol).</w:t>
+      </w:r>
+    </w:p>
+    <w:p>
+      <w:pPr>
+        <w:rPr>
+          <w:rFonts w:ascii="Comic Sans MS" w:hAnsi="Comic Sans MS"/>
+        </w:rPr>
+      </w:pPr>
     </w:p>
     <w:p>
       <w:pPr>
@@ -2980,902 +3746,691 @@
         </w:rPr>
       </w:pPr>
       <w:proofErr w:type="spellStart"/>
-      <w:proofErr w:type="gramStart"/>
-      <w:r>
-        <w:rPr>
-          <w:rFonts w:ascii="Comic Sans MS" w:hAnsi="Comic Sans MS"/>
-        </w:rPr>
-        <w:t>showPath</w:t>
+      <w:r>
+        <w:rPr>
+          <w:rFonts w:ascii="Comic Sans MS" w:hAnsi="Comic Sans MS"/>
+        </w:rPr>
+        <w:t>ids_dfs</w:t>
       </w:r>
       <w:proofErr w:type="spellEnd"/>
       <w:r>
         <w:rPr>
           <w:rFonts w:ascii="Comic Sans MS" w:hAnsi="Comic Sans MS"/>
         </w:rPr>
-        <w:t>( [</w:t>
-      </w:r>
-      <w:proofErr w:type="gramEnd"/>
-      <w:r>
-        <w:rPr>
-          <w:rFonts w:ascii="Comic Sans MS" w:hAnsi="Comic Sans MS"/>
-        </w:rPr>
-        <w:t>P | L] ) :-</w:t>
-      </w:r>
-    </w:p>
-    <w:p>
-      <w:pPr>
-        <w:rPr>
-          <w:rFonts w:ascii="Comic Sans MS" w:hAnsi="Comic Sans MS"/>
-        </w:rPr>
-      </w:pPr>
-      <w:r>
-        <w:rPr>
-          <w:rFonts w:ascii="Comic Sans MS" w:hAnsi="Comic Sans MS"/>
-        </w:rPr>
-        <w:tab/>
-      </w:r>
+        <w:t>(</w:t>
+      </w:r>
+      <w:proofErr w:type="gramStart"/>
+      <w:r>
+        <w:rPr>
+          <w:rFonts w:ascii="Comic Sans MS" w:hAnsi="Comic Sans MS"/>
+        </w:rPr>
+        <w:t>X,P</w:t>
+      </w:r>
+      <w:proofErr w:type="gramEnd"/>
+      <w:r>
+        <w:rPr>
+          <w:rFonts w:ascii="Comic Sans MS" w:hAnsi="Comic Sans MS"/>
+        </w:rPr>
+        <w:t>,_,[X|P]) :- goal(X).</w:t>
+      </w:r>
+    </w:p>
+    <w:p>
+      <w:pPr>
+        <w:rPr>
+          <w:rFonts w:ascii="Comic Sans MS" w:hAnsi="Comic Sans MS"/>
+        </w:rPr>
+      </w:pPr>
+    </w:p>
+    <w:p>
+      <w:pPr>
+        <w:rPr>
+          <w:rFonts w:ascii="Comic Sans MS" w:hAnsi="Comic Sans MS"/>
+        </w:rPr>
+      </w:pPr>
       <w:proofErr w:type="spellStart"/>
-      <w:proofErr w:type="gramStart"/>
-      <w:r>
-        <w:rPr>
-          <w:rFonts w:ascii="Comic Sans MS" w:hAnsi="Comic Sans MS"/>
-        </w:rPr>
-        <w:t>showState</w:t>
+      <w:r>
+        <w:rPr>
+          <w:rFonts w:ascii="Comic Sans MS" w:hAnsi="Comic Sans MS"/>
+        </w:rPr>
+        <w:t>ids_dfs</w:t>
       </w:r>
       <w:proofErr w:type="spellEnd"/>
       <w:r>
         <w:rPr>
           <w:rFonts w:ascii="Comic Sans MS" w:hAnsi="Comic Sans MS"/>
         </w:rPr>
-        <w:t>( P</w:t>
-      </w:r>
-      <w:proofErr w:type="gramEnd"/>
-      <w:r>
-        <w:rPr>
-          <w:rFonts w:ascii="Comic Sans MS" w:hAnsi="Comic Sans MS"/>
-        </w:rPr>
-        <w:t xml:space="preserve"> ),</w:t>
-      </w:r>
-    </w:p>
-    <w:p>
-      <w:pPr>
-        <w:rPr>
-          <w:rFonts w:ascii="Comic Sans MS" w:hAnsi="Comic Sans MS"/>
-        </w:rPr>
-      </w:pPr>
-      <w:r>
-        <w:rPr>
-          <w:rFonts w:ascii="Comic Sans MS" w:hAnsi="Comic Sans MS"/>
-        </w:rPr>
-        <w:t xml:space="preserve">    </w:t>
+        <w:t>(</w:t>
       </w:r>
       <w:proofErr w:type="spellStart"/>
-      <w:r>
-        <w:rPr>
-          <w:rFonts w:ascii="Comic Sans MS" w:hAnsi="Comic Sans MS"/>
-        </w:rPr>
-        <w:t>nl</w:t>
+      <w:proofErr w:type="gramStart"/>
+      <w:r>
+        <w:rPr>
+          <w:rFonts w:ascii="Comic Sans MS" w:hAnsi="Comic Sans MS"/>
+        </w:rPr>
+        <w:t>X,P</w:t>
+      </w:r>
+      <w:proofErr w:type="gramEnd"/>
+      <w:r>
+        <w:rPr>
+          <w:rFonts w:ascii="Comic Sans MS" w:hAnsi="Comic Sans MS"/>
+        </w:rPr>
+        <w:t>,D,Sol</w:t>
       </w:r>
       <w:proofErr w:type="spellEnd"/>
       <w:r>
         <w:rPr>
           <w:rFonts w:ascii="Comic Sans MS" w:hAnsi="Comic Sans MS"/>
         </w:rPr>
-        <w:t xml:space="preserve">, </w:t>
-      </w:r>
-      <w:proofErr w:type="gramStart"/>
-      <w:r>
-        <w:rPr>
-          <w:rFonts w:ascii="Comic Sans MS" w:hAnsi="Comic Sans MS"/>
-        </w:rPr>
-        <w:t>write(</w:t>
-      </w:r>
-      <w:proofErr w:type="gramEnd"/>
-      <w:r>
-        <w:rPr>
-          <w:rFonts w:ascii="Comic Sans MS" w:hAnsi="Comic Sans MS"/>
-        </w:rPr>
-        <w:t>'---'),</w:t>
-      </w:r>
-    </w:p>
-    <w:p>
-      <w:pPr>
-        <w:rPr>
-          <w:rFonts w:ascii="Comic Sans MS" w:hAnsi="Comic Sans MS"/>
-        </w:rPr>
-      </w:pPr>
-      <w:r>
-        <w:rPr>
-          <w:rFonts w:ascii="Comic Sans MS" w:hAnsi="Comic Sans MS"/>
-        </w:rPr>
-        <w:t xml:space="preserve">    </w:t>
+        <w:t>) :- D &gt; 0,</w:t>
+      </w:r>
+    </w:p>
+    <w:p>
+      <w:pPr>
+        <w:rPr>
+          <w:rFonts w:ascii="Comic Sans MS" w:hAnsi="Comic Sans MS"/>
+        </w:rPr>
+      </w:pPr>
+      <w:r>
+        <w:rPr>
+          <w:rFonts w:ascii="Comic Sans MS" w:hAnsi="Comic Sans MS"/>
+        </w:rPr>
+        <w:tab/>
+      </w:r>
+      <w:r>
+        <w:rPr>
+          <w:rFonts w:ascii="Comic Sans MS" w:hAnsi="Comic Sans MS"/>
+        </w:rPr>
+        <w:tab/>
+      </w:r>
+      <w:r>
+        <w:rPr>
+          <w:rFonts w:ascii="Comic Sans MS" w:hAnsi="Comic Sans MS"/>
+        </w:rPr>
+        <w:tab/>
+      </w:r>
+      <w:r>
+        <w:rPr>
+          <w:rFonts w:ascii="Comic Sans MS" w:hAnsi="Comic Sans MS"/>
+        </w:rPr>
+        <w:tab/>
+      </w:r>
+      <w:r>
+        <w:rPr>
+          <w:rFonts w:ascii="Comic Sans MS" w:hAnsi="Comic Sans MS"/>
+        </w:rPr>
+        <w:tab/>
+        <w:t>move(</w:t>
+      </w:r>
+      <w:proofErr w:type="gramStart"/>
+      <w:r>
+        <w:rPr>
+          <w:rFonts w:ascii="Comic Sans MS" w:hAnsi="Comic Sans MS"/>
+        </w:rPr>
+        <w:t>X,Y</w:t>
+      </w:r>
+      <w:proofErr w:type="gramEnd"/>
+      <w:r>
+        <w:rPr>
+          <w:rFonts w:ascii="Comic Sans MS" w:hAnsi="Comic Sans MS"/>
+        </w:rPr>
+        <w:t>),</w:t>
+      </w:r>
+    </w:p>
+    <w:p>
+      <w:pPr>
+        <w:rPr>
+          <w:rFonts w:ascii="Comic Sans MS" w:hAnsi="Comic Sans MS"/>
+        </w:rPr>
+      </w:pPr>
+      <w:r>
+        <w:rPr>
+          <w:rFonts w:ascii="Comic Sans MS" w:hAnsi="Comic Sans MS"/>
+        </w:rPr>
+        <w:lastRenderedPageBreak/>
+        <w:tab/>
+      </w:r>
+      <w:r>
+        <w:rPr>
+          <w:rFonts w:ascii="Comic Sans MS" w:hAnsi="Comic Sans MS"/>
+        </w:rPr>
+        <w:tab/>
+      </w:r>
+      <w:r>
+        <w:rPr>
+          <w:rFonts w:ascii="Comic Sans MS" w:hAnsi="Comic Sans MS"/>
+        </w:rPr>
+        <w:tab/>
+      </w:r>
+      <w:r>
+        <w:rPr>
+          <w:rFonts w:ascii="Comic Sans MS" w:hAnsi="Comic Sans MS"/>
+        </w:rPr>
+        <w:tab/>
+      </w:r>
+      <w:r>
+        <w:rPr>
+          <w:rFonts w:ascii="Comic Sans MS" w:hAnsi="Comic Sans MS"/>
+        </w:rPr>
+        <w:tab/>
+        <w:t>not(member(</w:t>
+      </w:r>
+      <w:proofErr w:type="gramStart"/>
+      <w:r>
+        <w:rPr>
+          <w:rFonts w:ascii="Comic Sans MS" w:hAnsi="Comic Sans MS"/>
+        </w:rPr>
+        <w:t>Y,P</w:t>
+      </w:r>
+      <w:proofErr w:type="gramEnd"/>
+      <w:r>
+        <w:rPr>
+          <w:rFonts w:ascii="Comic Sans MS" w:hAnsi="Comic Sans MS"/>
+        </w:rPr>
+        <w:t>)),</w:t>
+      </w:r>
+    </w:p>
+    <w:p>
+      <w:pPr>
+        <w:rPr>
+          <w:rFonts w:ascii="Comic Sans MS" w:hAnsi="Comic Sans MS"/>
+        </w:rPr>
+      </w:pPr>
+      <w:r>
+        <w:rPr>
+          <w:rFonts w:ascii="Comic Sans MS" w:hAnsi="Comic Sans MS"/>
+        </w:rPr>
+        <w:tab/>
+      </w:r>
+      <w:r>
+        <w:rPr>
+          <w:rFonts w:ascii="Comic Sans MS" w:hAnsi="Comic Sans MS"/>
+        </w:rPr>
+        <w:tab/>
+      </w:r>
+      <w:r>
+        <w:rPr>
+          <w:rFonts w:ascii="Comic Sans MS" w:hAnsi="Comic Sans MS"/>
+        </w:rPr>
+        <w:tab/>
+      </w:r>
+      <w:r>
+        <w:rPr>
+          <w:rFonts w:ascii="Comic Sans MS" w:hAnsi="Comic Sans MS"/>
+        </w:rPr>
+        <w:tab/>
+      </w:r>
+      <w:r>
+        <w:rPr>
+          <w:rFonts w:ascii="Comic Sans MS" w:hAnsi="Comic Sans MS"/>
+        </w:rPr>
+        <w:tab/>
+        <w:t>D1 is D - 1,</w:t>
+      </w:r>
+    </w:p>
+    <w:p>
+      <w:pPr>
+        <w:rPr>
+          <w:rFonts w:ascii="Comic Sans MS" w:hAnsi="Comic Sans MS"/>
+        </w:rPr>
+      </w:pPr>
+      <w:r>
+        <w:rPr>
+          <w:rFonts w:ascii="Comic Sans MS" w:hAnsi="Comic Sans MS"/>
+        </w:rPr>
+        <w:tab/>
+      </w:r>
+      <w:r>
+        <w:rPr>
+          <w:rFonts w:ascii="Comic Sans MS" w:hAnsi="Comic Sans MS"/>
+        </w:rPr>
+        <w:tab/>
+      </w:r>
+      <w:r>
+        <w:rPr>
+          <w:rFonts w:ascii="Comic Sans MS" w:hAnsi="Comic Sans MS"/>
+        </w:rPr>
+        <w:tab/>
+      </w:r>
+      <w:r>
+        <w:rPr>
+          <w:rFonts w:ascii="Comic Sans MS" w:hAnsi="Comic Sans MS"/>
+        </w:rPr>
+        <w:tab/>
+      </w:r>
+      <w:r>
+        <w:rPr>
+          <w:rFonts w:ascii="Comic Sans MS" w:hAnsi="Comic Sans MS"/>
+        </w:rPr>
+        <w:tab/>
       </w:r>
       <w:proofErr w:type="spellStart"/>
-      <w:proofErr w:type="gramStart"/>
-      <w:r>
-        <w:rPr>
-          <w:rFonts w:ascii="Comic Sans MS" w:hAnsi="Comic Sans MS"/>
-        </w:rPr>
-        <w:t>showPath</w:t>
+      <w:r>
+        <w:rPr>
+          <w:rFonts w:ascii="Comic Sans MS" w:hAnsi="Comic Sans MS"/>
+        </w:rPr>
+        <w:t>ids_dfs</w:t>
       </w:r>
       <w:proofErr w:type="spellEnd"/>
       <w:r>
         <w:rPr>
           <w:rFonts w:ascii="Comic Sans MS" w:hAnsi="Comic Sans MS"/>
         </w:rPr>
-        <w:t>( L</w:t>
-      </w:r>
-      <w:proofErr w:type="gramEnd"/>
-      <w:r>
-        <w:rPr>
-          <w:rFonts w:ascii="Comic Sans MS" w:hAnsi="Comic Sans MS"/>
-        </w:rPr>
-        <w:t xml:space="preserve"> ).</w:t>
-      </w:r>
-    </w:p>
-    <w:p>
-      <w:pPr>
-        <w:rPr>
-          <w:rFonts w:ascii="Comic Sans MS" w:hAnsi="Comic Sans MS"/>
-        </w:rPr>
-      </w:pPr>
-      <w:r>
-        <w:rPr>
-          <w:rFonts w:ascii="Comic Sans MS" w:hAnsi="Comic Sans MS"/>
-        </w:rPr>
-        <w:tab/>
-      </w:r>
-    </w:p>
-    <w:p>
-      <w:pPr>
-        <w:rPr>
-          <w:rFonts w:ascii="Comic Sans MS" w:hAnsi="Comic Sans MS"/>
-        </w:rPr>
-      </w:pPr>
-    </w:p>
-    <w:p>
-      <w:pPr>
-        <w:rPr>
-          <w:rFonts w:ascii="Comic Sans MS" w:hAnsi="Comic Sans MS"/>
-        </w:rPr>
-      </w:pPr>
+        <w:t>(</w:t>
+      </w:r>
+      <w:proofErr w:type="gramStart"/>
+      <w:r>
+        <w:rPr>
+          <w:rFonts w:ascii="Comic Sans MS" w:hAnsi="Comic Sans MS"/>
+        </w:rPr>
+        <w:t>Y,[</w:t>
+      </w:r>
+      <w:proofErr w:type="gramEnd"/>
+      <w:r>
+        <w:rPr>
+          <w:rFonts w:ascii="Comic Sans MS" w:hAnsi="Comic Sans MS"/>
+        </w:rPr>
+        <w:t>X|P],D1,Sol).</w:t>
+      </w:r>
+    </w:p>
+    <w:p>
+      <w:pPr>
+        <w:rPr>
+          <w:rFonts w:ascii="Comic Sans MS" w:hAnsi="Comic Sans MS"/>
+        </w:rPr>
+      </w:pPr>
+    </w:p>
+    <w:p>
+      <w:pPr>
+        <w:rPr>
+          <w:rFonts w:ascii="Comic Sans MS" w:hAnsi="Comic Sans MS"/>
+        </w:rPr>
+      </w:pPr>
+    </w:p>
+    <w:p>
+      <w:pPr>
+        <w:rPr>
+          <w:rFonts w:ascii="Comic Sans MS" w:hAnsi="Comic Sans MS"/>
+        </w:rPr>
+      </w:pPr>
+      <w:r>
+        <w:rPr>
+          <w:rFonts w:ascii="Comic Sans MS" w:hAnsi="Comic Sans MS"/>
+        </w:rPr>
+        <w:tab/>
+      </w:r>
+    </w:p>
+    <w:p>
+      <w:pPr>
+        <w:rPr>
+          <w:rFonts w:ascii="Comic Sans MS" w:hAnsi="Comic Sans MS"/>
+        </w:rPr>
+      </w:pPr>
+      <w:r>
+        <w:rPr>
+          <w:rFonts w:ascii="Comic Sans MS" w:hAnsi="Comic Sans MS"/>
+        </w:rPr>
+        <w:tab/>
+      </w:r>
+    </w:p>
+    <w:p>
+      <w:pPr>
+        <w:rPr>
+          <w:rFonts w:ascii="Comic Sans MS" w:hAnsi="Comic Sans MS"/>
+        </w:rPr>
+      </w:pPr>
+      <w:r>
+        <w:rPr>
+          <w:rFonts w:ascii="Comic Sans MS" w:hAnsi="Comic Sans MS"/>
+        </w:rPr>
+        <w:t xml:space="preserve">% adding the solving state </w:t>
+      </w:r>
+    </w:p>
+    <w:p>
+      <w:pPr>
+        <w:rPr>
+          <w:rFonts w:ascii="Comic Sans MS" w:hAnsi="Comic Sans MS"/>
+        </w:rPr>
+      </w:pPr>
+      <w:r>
+        <w:rPr>
+          <w:rFonts w:ascii="Comic Sans MS" w:hAnsi="Comic Sans MS"/>
+        </w:rPr>
+        <w:t>solve(</w:t>
+      </w:r>
       <w:proofErr w:type="spellStart"/>
       <w:proofErr w:type="gramStart"/>
       <w:r>
         <w:rPr>
           <w:rFonts w:ascii="Comic Sans MS" w:hAnsi="Comic Sans MS"/>
         </w:rPr>
-        <w:t>showState</w:t>
+        <w:t>N,Sol</w:t>
       </w:r>
       <w:proofErr w:type="spellEnd"/>
-      <w:r>
-        <w:rPr>
-          <w:rFonts w:ascii="Comic Sans MS" w:hAnsi="Comic Sans MS"/>
-        </w:rPr>
-        <w:t>(</w:t>
-      </w:r>
-      <w:proofErr w:type="gramEnd"/>
-      <w:r>
-        <w:rPr>
-          <w:rFonts w:ascii="Comic Sans MS" w:hAnsi="Comic Sans MS"/>
-        </w:rPr>
-        <w:t>[P0, P1, P2, P3, P4, P5, P6, P7, P8]) :-</w:t>
-      </w:r>
-    </w:p>
-    <w:p>
-      <w:pPr>
-        <w:rPr>
-          <w:rFonts w:ascii="Comic Sans MS" w:hAnsi="Comic Sans MS"/>
-        </w:rPr>
-      </w:pPr>
-      <w:r>
-        <w:rPr>
-          <w:rFonts w:ascii="Comic Sans MS" w:hAnsi="Comic Sans MS"/>
-        </w:rPr>
-        <w:tab/>
-      </w:r>
-      <w:proofErr w:type="gramStart"/>
-      <w:r>
-        <w:rPr>
-          <w:rFonts w:ascii="Comic Sans MS" w:hAnsi="Comic Sans MS"/>
-        </w:rPr>
-        <w:t>member( Y</w:t>
-      </w:r>
-      <w:proofErr w:type="gramEnd"/>
-      <w:r>
-        <w:rPr>
-          <w:rFonts w:ascii="Comic Sans MS" w:hAnsi="Comic Sans MS"/>
-        </w:rPr>
-        <w:t xml:space="preserve"> , [1, 2, 3] ),</w:t>
-      </w:r>
-    </w:p>
-    <w:p>
-      <w:pPr>
-        <w:rPr>
-          <w:rFonts w:ascii="Comic Sans MS" w:hAnsi="Comic Sans MS"/>
-        </w:rPr>
-      </w:pPr>
-      <w:r>
-        <w:rPr>
-          <w:rFonts w:ascii="Comic Sans MS" w:hAnsi="Comic Sans MS"/>
-        </w:rPr>
-        <w:tab/>
+      <w:proofErr w:type="gramEnd"/>
+      <w:r>
+        <w:rPr>
+          <w:rFonts w:ascii="Comic Sans MS" w:hAnsi="Comic Sans MS"/>
+        </w:rPr>
+        <w:t>) :- solve(N,[],Sol).</w:t>
+      </w:r>
+    </w:p>
+    <w:p>
+      <w:pPr>
+        <w:rPr>
+          <w:rFonts w:ascii="Comic Sans MS" w:hAnsi="Comic Sans MS"/>
+        </w:rPr>
+      </w:pPr>
+    </w:p>
+    <w:p>
+      <w:pPr>
+        <w:rPr>
+          <w:rFonts w:ascii="Comic Sans MS" w:hAnsi="Comic Sans MS"/>
+        </w:rPr>
+      </w:pPr>
+      <w:proofErr w:type="gramStart"/>
+      <w:r>
+        <w:rPr>
+          <w:rFonts w:ascii="Comic Sans MS" w:hAnsi="Comic Sans MS"/>
+        </w:rPr>
+        <w:t>solve(</w:t>
       </w:r>
       <w:proofErr w:type="spellStart"/>
-      <w:r>
-        <w:rPr>
-          <w:rFonts w:ascii="Comic Sans MS" w:hAnsi="Comic Sans MS"/>
-        </w:rPr>
-        <w:t>nl</w:t>
+      <w:proofErr w:type="gramEnd"/>
+      <w:r>
+        <w:rPr>
+          <w:rFonts w:ascii="Comic Sans MS" w:hAnsi="Comic Sans MS"/>
+        </w:rPr>
+        <w:t>Node,Path</w:t>
       </w:r>
       <w:proofErr w:type="spellEnd"/>
       <w:r>
         <w:rPr>
           <w:rFonts w:ascii="Comic Sans MS" w:hAnsi="Comic Sans MS"/>
         </w:rPr>
-        <w:t>,</w:t>
-      </w:r>
-    </w:p>
-    <w:p>
-      <w:pPr>
-        <w:rPr>
-          <w:rFonts w:ascii="Comic Sans MS" w:hAnsi="Comic Sans MS"/>
-        </w:rPr>
-      </w:pPr>
-      <w:r>
-        <w:rPr>
-          <w:rFonts w:ascii="Comic Sans MS" w:hAnsi="Comic Sans MS"/>
-        </w:rPr>
-        <w:tab/>
-      </w:r>
-      <w:proofErr w:type="gramStart"/>
-      <w:r>
-        <w:rPr>
-          <w:rFonts w:ascii="Comic Sans MS" w:hAnsi="Comic Sans MS"/>
-        </w:rPr>
-        <w:t>member( X</w:t>
-      </w:r>
-      <w:proofErr w:type="gramEnd"/>
-      <w:r>
-        <w:rPr>
-          <w:rFonts w:ascii="Comic Sans MS" w:hAnsi="Comic Sans MS"/>
-        </w:rPr>
-        <w:t xml:space="preserve"> , [1, 2, 3] ), </w:t>
-      </w:r>
-    </w:p>
-    <w:p>
-      <w:pPr>
-        <w:rPr>
-          <w:rFonts w:ascii="Comic Sans MS" w:hAnsi="Comic Sans MS"/>
-        </w:rPr>
-      </w:pPr>
-      <w:r>
-        <w:rPr>
-          <w:rFonts w:ascii="Comic Sans MS" w:hAnsi="Comic Sans MS"/>
-        </w:rPr>
-        <w:tab/>
-      </w:r>
-      <w:proofErr w:type="gramStart"/>
-      <w:r>
-        <w:rPr>
-          <w:rFonts w:ascii="Comic Sans MS" w:hAnsi="Comic Sans MS"/>
-        </w:rPr>
-        <w:t>member( Tile</w:t>
-      </w:r>
-      <w:proofErr w:type="gramEnd"/>
-      <w:r>
-        <w:rPr>
-          <w:rFonts w:ascii="Comic Sans MS" w:hAnsi="Comic Sans MS"/>
-        </w:rPr>
-        <w:t>-(X,Y),</w:t>
-      </w:r>
-    </w:p>
-    <w:p>
-      <w:pPr>
-        <w:rPr>
-          <w:rFonts w:ascii="Comic Sans MS" w:hAnsi="Comic Sans MS"/>
-        </w:rPr>
-      </w:pPr>
-      <w:r>
-        <w:rPr>
-          <w:rFonts w:ascii="Comic Sans MS" w:hAnsi="Comic Sans MS"/>
-        </w:rPr>
+        <w:t>,[Node | Path]) :- goal(Node).</w:t>
+      </w:r>
+    </w:p>
+    <w:p>
+      <w:pPr>
+        <w:rPr>
+          <w:rFonts w:ascii="Comic Sans MS" w:hAnsi="Comic Sans MS"/>
+        </w:rPr>
+      </w:pPr>
+    </w:p>
+    <w:p>
+      <w:pPr>
+        <w:rPr>
+          <w:rFonts w:ascii="Comic Sans MS" w:hAnsi="Comic Sans MS"/>
+        </w:rPr>
+      </w:pPr>
+      <w:proofErr w:type="gramStart"/>
+      <w:r>
+        <w:rPr>
+          <w:rFonts w:ascii="Comic Sans MS" w:hAnsi="Comic Sans MS"/>
+        </w:rPr>
+        <w:t>solve(</w:t>
+      </w:r>
+      <w:proofErr w:type="gramEnd"/>
+      <w:r>
+        <w:rPr>
+          <w:rFonts w:ascii="Comic Sans MS" w:hAnsi="Comic Sans MS"/>
+        </w:rPr>
+        <w:t xml:space="preserve">Node, Path, Sol) :- </w:t>
+      </w:r>
+    </w:p>
+    <w:p>
+      <w:pPr>
+        <w:rPr>
+          <w:rFonts w:ascii="Comic Sans MS" w:hAnsi="Comic Sans MS"/>
+        </w:rPr>
+      </w:pPr>
+      <w:r>
+        <w:rPr>
+          <w:rFonts w:ascii="Comic Sans MS" w:hAnsi="Comic Sans MS"/>
+        </w:rPr>
+        <w:tab/>
+        <w:t>move(</w:t>
+      </w:r>
+      <w:proofErr w:type="spellStart"/>
+      <w:proofErr w:type="gramStart"/>
+      <w:r>
+        <w:rPr>
+          <w:rFonts w:ascii="Comic Sans MS" w:hAnsi="Comic Sans MS"/>
+        </w:rPr>
+        <w:t>Node,Successor</w:t>
+      </w:r>
+      <w:proofErr w:type="spellEnd"/>
+      <w:proofErr w:type="gramEnd"/>
+      <w:r>
+        <w:rPr>
+          <w:rFonts w:ascii="Comic Sans MS" w:hAnsi="Comic Sans MS"/>
+        </w:rPr>
+        <w:t>),</w:t>
+      </w:r>
+    </w:p>
+    <w:p>
+      <w:pPr>
+        <w:rPr>
+          <w:rFonts w:ascii="Comic Sans MS" w:hAnsi="Comic Sans MS"/>
+        </w:rPr>
+      </w:pPr>
+      <w:r>
+        <w:rPr>
+          <w:rFonts w:ascii="Comic Sans MS" w:hAnsi="Comic Sans MS"/>
+        </w:rPr>
+        <w:tab/>
+        <w:t>not(member(</w:t>
+      </w:r>
+      <w:proofErr w:type="spellStart"/>
+      <w:proofErr w:type="gramStart"/>
+      <w:r>
+        <w:rPr>
+          <w:rFonts w:ascii="Comic Sans MS" w:hAnsi="Comic Sans MS"/>
+        </w:rPr>
+        <w:t>Successor,Path</w:t>
+      </w:r>
+      <w:proofErr w:type="spellEnd"/>
+      <w:proofErr w:type="gramEnd"/>
+      <w:r>
+        <w:rPr>
+          <w:rFonts w:ascii="Comic Sans MS" w:hAnsi="Comic Sans MS"/>
+        </w:rPr>
+        <w:t>)),</w:t>
+      </w:r>
+    </w:p>
+    <w:p>
+      <w:pPr>
+        <w:rPr>
+          <w:rFonts w:ascii="Comic Sans MS" w:hAnsi="Comic Sans MS"/>
+        </w:rPr>
+      </w:pPr>
+      <w:r>
+        <w:rPr>
+          <w:rFonts w:ascii="Comic Sans MS" w:hAnsi="Comic Sans MS"/>
+        </w:rPr>
+        <w:tab/>
+      </w:r>
+      <w:proofErr w:type="gramStart"/>
+      <w:r>
+        <w:rPr>
+          <w:rFonts w:ascii="Comic Sans MS" w:hAnsi="Comic Sans MS"/>
+        </w:rPr>
+        <w:t>solve(</w:t>
+      </w:r>
+      <w:proofErr w:type="gramEnd"/>
+      <w:r>
+        <w:rPr>
+          <w:rFonts w:ascii="Comic Sans MS" w:hAnsi="Comic Sans MS"/>
+        </w:rPr>
+        <w:t>Successor,[Node| Path],Sol).</w:t>
+      </w:r>
+    </w:p>
+    <w:p>
+      <w:pPr>
+        <w:rPr>
+          <w:rFonts w:ascii="Comic Sans MS" w:hAnsi="Comic Sans MS"/>
+        </w:rPr>
+      </w:pPr>
+      <w:r>
+        <w:rPr>
+          <w:rFonts w:ascii="Comic Sans MS" w:hAnsi="Comic Sans MS"/>
+        </w:rPr>
+        <w:tab/>
+      </w:r>
+    </w:p>
+    <w:p>
+      <w:pPr>
+        <w:rPr>
+          <w:rFonts w:ascii="Comic Sans MS" w:hAnsi="Comic Sans MS"/>
+        </w:rPr>
+      </w:pPr>
+      <w:r>
+        <w:rPr>
+          <w:rFonts w:ascii="Comic Sans MS" w:hAnsi="Comic Sans MS"/>
+        </w:rPr>
+        <w:tab/>
+      </w:r>
+    </w:p>
+    <w:p>
+      <w:pPr>
+        <w:rPr>
+          <w:rFonts w:ascii="Comic Sans MS" w:hAnsi="Comic Sans MS"/>
+        </w:rPr>
+      </w:pPr>
+      <w:r>
+        <w:rPr>
+          <w:rFonts w:ascii="Comic Sans MS" w:hAnsi="Comic Sans MS"/>
+        </w:rPr>
+        <w:t>%%%%%%%%%%%%%%%%%%%%%%%%%%%%%%%%%%%%%%</w:t>
+      </w:r>
+    </w:p>
+    <w:p>
+      <w:pPr>
+        <w:rPr>
+          <w:rFonts w:ascii="Comic Sans MS" w:hAnsi="Comic Sans MS"/>
+        </w:rPr>
+      </w:pPr>
+      <w:r>
+        <w:rPr>
+          <w:rFonts w:ascii="Comic Sans MS" w:hAnsi="Comic Sans MS"/>
+        </w:rPr>
+        <w:t>%To run the programme</w:t>
+      </w:r>
+    </w:p>
+    <w:p>
+      <w:pPr>
+        <w:rPr>
+          <w:rFonts w:ascii="Comic Sans MS" w:hAnsi="Comic Sans MS"/>
+        </w:rPr>
+      </w:pPr>
+      <w:r>
+        <w:rPr>
+          <w:rFonts w:ascii="Comic Sans MS" w:hAnsi="Comic Sans MS"/>
+        </w:rPr>
+        <w:t>%%%%%%%%%%%%%%%%%%%%%%%%%%%%%%%%%%%%%%</w:t>
+      </w:r>
+    </w:p>
+    <w:p>
+      <w:pPr>
+        <w:rPr>
+          <w:rFonts w:ascii="Comic Sans MS" w:hAnsi="Comic Sans MS"/>
+        </w:rPr>
+      </w:pPr>
+      <w:proofErr w:type="gramStart"/>
+      <w:r>
+        <w:rPr>
+          <w:rFonts w:ascii="Comic Sans MS" w:hAnsi="Comic Sans MS"/>
+        </w:rPr>
+        <w:t>go :</w:t>
+      </w:r>
+      <w:proofErr w:type="gramEnd"/>
+      <w:r>
+        <w:rPr>
+          <w:rFonts w:ascii="Comic Sans MS" w:hAnsi="Comic Sans MS"/>
+        </w:rPr>
+        <w:t>- start4(X),solve(X,A</w:t>
+      </w:r>
+      <w:r>
         <w:t xml:space="preserve"> </w:t>
       </w:r>
       <w:r>
         <w:rPr>
           <w:rFonts w:ascii="Comic Sans MS" w:hAnsi="Comic Sans MS"/>
         </w:rPr>
-        <w:tab/>
-        <w:t xml:space="preserve">        [' '-P0, 1-P1, 2-P2, 3-P3, 4-P4, 5-P5, 6-P6, 7-P7, 8-P8</w:t>
-      </w:r>
-      <w:proofErr w:type="gramStart"/>
-      <w:r>
-        <w:rPr>
-          <w:rFonts w:ascii="Comic Sans MS" w:hAnsi="Comic Sans MS"/>
-        </w:rPr>
-        <w:t>] )</w:t>
-      </w:r>
-      <w:proofErr w:type="gramEnd"/>
-      <w:r>
-        <w:rPr>
-          <w:rFonts w:ascii="Comic Sans MS" w:hAnsi="Comic Sans MS"/>
-        </w:rPr>
-        <w:t xml:space="preserve"> ,</w:t>
-      </w:r>
-    </w:p>
-    <w:p>
-      <w:pPr>
-        <w:rPr>
-          <w:rFonts w:ascii="Comic Sans MS" w:hAnsi="Comic Sans MS"/>
-        </w:rPr>
-      </w:pPr>
-      <w:r>
-        <w:rPr>
-          <w:rFonts w:ascii="Comic Sans MS" w:hAnsi="Comic Sans MS"/>
-        </w:rPr>
-        <w:tab/>
-      </w:r>
-      <w:proofErr w:type="gramStart"/>
-      <w:r>
-        <w:rPr>
-          <w:rFonts w:ascii="Comic Sans MS" w:hAnsi="Comic Sans MS"/>
-        </w:rPr>
-        <w:t>write(</w:t>
-      </w:r>
-      <w:proofErr w:type="gramEnd"/>
-      <w:r>
-        <w:rPr>
-          <w:rFonts w:ascii="Comic Sans MS" w:hAnsi="Comic Sans MS"/>
-        </w:rPr>
-        <w:t>' '), write( Tile ) ,</w:t>
-      </w:r>
-    </w:p>
-    <w:p>
-      <w:pPr>
-        <w:rPr>
-          <w:rFonts w:ascii="Comic Sans MS" w:hAnsi="Comic Sans MS"/>
-        </w:rPr>
-      </w:pPr>
-      <w:r>
-        <w:rPr>
-          <w:rFonts w:ascii="Comic Sans MS" w:hAnsi="Comic Sans MS"/>
-        </w:rPr>
-        <w:tab/>
-        <w:t xml:space="preserve">fail </w:t>
-      </w:r>
-    </w:p>
-    <w:p>
-      <w:pPr>
-        <w:rPr>
-          <w:rFonts w:ascii="Comic Sans MS" w:hAnsi="Comic Sans MS"/>
-        </w:rPr>
-      </w:pPr>
-      <w:r>
-        <w:rPr>
-          <w:rFonts w:ascii="Comic Sans MS" w:hAnsi="Comic Sans MS"/>
-        </w:rPr>
-        <w:tab/>
-        <w:t>;</w:t>
-      </w:r>
-    </w:p>
-    <w:p>
-      <w:pPr>
-        <w:rPr>
-          <w:rFonts w:ascii="Comic Sans MS" w:hAnsi="Comic Sans MS"/>
-        </w:rPr>
-      </w:pPr>
-      <w:r>
-        <w:rPr>
-          <w:rFonts w:ascii="Comic Sans MS" w:hAnsi="Comic Sans MS"/>
-        </w:rPr>
-        <w:tab/>
-      </w:r>
-      <w:proofErr w:type="spellStart"/>
-      <w:r>
-        <w:rPr>
-          <w:rFonts w:ascii="Comic Sans MS" w:hAnsi="Comic Sans MS"/>
-        </w:rPr>
-        <w:t>nl</w:t>
-      </w:r>
-      <w:proofErr w:type="spellEnd"/>
-      <w:r>
-        <w:rPr>
-          <w:rFonts w:ascii="Comic Sans MS" w:hAnsi="Comic Sans MS"/>
-        </w:rPr>
-        <w:t xml:space="preserve">, </w:t>
-      </w:r>
-      <w:proofErr w:type="gramStart"/>
-      <w:r>
-        <w:rPr>
-          <w:rFonts w:ascii="Comic Sans MS" w:hAnsi="Comic Sans MS"/>
-        </w:rPr>
-        <w:t>true .</w:t>
-      </w:r>
-      <w:proofErr w:type="gramEnd"/>
-    </w:p>
-    <w:p>
-      <w:pPr>
-        <w:rPr>
-          <w:rFonts w:ascii="Comic Sans MS" w:hAnsi="Comic Sans MS"/>
-        </w:rPr>
-      </w:pPr>
-    </w:p>
-    <w:p>
-      <w:pPr>
-        <w:rPr>
-          <w:rFonts w:ascii="Comic Sans MS" w:hAnsi="Comic Sans MS"/>
-        </w:rPr>
-      </w:pPr>
-      <w:r>
-        <w:rPr>
-          <w:rFonts w:ascii="Comic Sans MS" w:hAnsi="Comic Sans MS"/>
-        </w:rPr>
-        <w:t>%%%%%%%%%%%%%%%%%%%%%%%%%%%%%%%%%</w:t>
-      </w:r>
-    </w:p>
-    <w:p>
-      <w:pPr>
-        <w:rPr>
-          <w:rFonts w:ascii="Comic Sans MS" w:hAnsi="Comic Sans MS"/>
-        </w:rPr>
-      </w:pPr>
-      <w:r>
-        <w:rPr>
-          <w:rFonts w:ascii="Comic Sans MS" w:hAnsi="Comic Sans MS"/>
-        </w:rPr>
-        <w:t>%%The code for solving the state</w:t>
-      </w:r>
-    </w:p>
-    <w:p>
-      <w:pPr>
-        <w:rPr>
-          <w:rFonts w:ascii="Comic Sans MS" w:hAnsi="Comic Sans MS"/>
-        </w:rPr>
-      </w:pPr>
-      <w:r>
-        <w:rPr>
-          <w:rFonts w:ascii="Comic Sans MS" w:hAnsi="Comic Sans MS"/>
-        </w:rPr>
-        <w:t>%%%%%%%%%%%%%%%%%%%%%%%%%%%%%%%%%</w:t>
-      </w:r>
-    </w:p>
-    <w:p>
-      <w:pPr>
-        <w:rPr>
-          <w:rFonts w:ascii="Comic Sans MS" w:hAnsi="Comic Sans MS"/>
-        </w:rPr>
-      </w:pPr>
-    </w:p>
-    <w:p>
-      <w:pPr>
-        <w:rPr>
-          <w:rFonts w:ascii="Comic Sans MS" w:hAnsi="Comic Sans MS"/>
-        </w:rPr>
-      </w:pPr>
-      <w:proofErr w:type="spellStart"/>
-      <w:r>
-        <w:rPr>
-          <w:rFonts w:ascii="Comic Sans MS" w:hAnsi="Comic Sans MS"/>
-        </w:rPr>
-        <w:t>id_</w:t>
-      </w:r>
-      <w:proofErr w:type="gramStart"/>
-      <w:r>
-        <w:rPr>
-          <w:rFonts w:ascii="Comic Sans MS" w:hAnsi="Comic Sans MS"/>
-        </w:rPr>
-        <w:t>solve</w:t>
-      </w:r>
-      <w:proofErr w:type="spellEnd"/>
-      <w:r>
-        <w:rPr>
-          <w:rFonts w:ascii="Comic Sans MS" w:hAnsi="Comic Sans MS"/>
-        </w:rPr>
-        <w:t>(</w:t>
-      </w:r>
-      <w:proofErr w:type="gramEnd"/>
-      <w:r>
-        <w:rPr>
-          <w:rFonts w:ascii="Comic Sans MS" w:hAnsi="Comic Sans MS"/>
-        </w:rPr>
-        <w:t xml:space="preserve">State, Depth, Sol) :- </w:t>
-      </w:r>
-      <w:proofErr w:type="spellStart"/>
-      <w:r>
-        <w:rPr>
-          <w:rFonts w:ascii="Comic Sans MS" w:hAnsi="Comic Sans MS"/>
-        </w:rPr>
-        <w:t>ids_dfs</w:t>
-      </w:r>
-      <w:proofErr w:type="spellEnd"/>
-      <w:r>
-        <w:rPr>
-          <w:rFonts w:ascii="Comic Sans MS" w:hAnsi="Comic Sans MS"/>
-        </w:rPr>
-        <w:t>(State, [], Depth, Sol),</w:t>
-      </w:r>
-    </w:p>
-    <w:p>
-      <w:pPr>
-        <w:rPr>
-          <w:rFonts w:ascii="Comic Sans MS" w:hAnsi="Comic Sans MS"/>
-        </w:rPr>
-      </w:pPr>
-      <w:r>
-        <w:rPr>
-          <w:rFonts w:ascii="Comic Sans MS" w:hAnsi="Comic Sans MS"/>
-        </w:rPr>
-        <w:tab/>
-      </w:r>
-      <w:r>
-        <w:rPr>
-          <w:rFonts w:ascii="Comic Sans MS" w:hAnsi="Comic Sans MS"/>
-        </w:rPr>
-        <w:tab/>
-      </w:r>
-      <w:r>
-        <w:rPr>
-          <w:rFonts w:ascii="Comic Sans MS" w:hAnsi="Comic Sans MS"/>
-        </w:rPr>
-        <w:tab/>
-      </w:r>
-      <w:proofErr w:type="gramStart"/>
-      <w:r>
-        <w:rPr>
-          <w:rFonts w:ascii="Comic Sans MS" w:hAnsi="Comic Sans MS"/>
-        </w:rPr>
-        <w:t>write(</w:t>
-      </w:r>
-      <w:proofErr w:type="gramEnd"/>
-      <w:r>
-        <w:rPr>
-          <w:rFonts w:ascii="Comic Sans MS" w:hAnsi="Comic Sans MS"/>
-        </w:rPr>
-        <w:t>"Goal is at depth: "),write(Depth),</w:t>
-      </w:r>
-      <w:proofErr w:type="spellStart"/>
-      <w:r>
-        <w:rPr>
-          <w:rFonts w:ascii="Comic Sans MS" w:hAnsi="Comic Sans MS"/>
-        </w:rPr>
-        <w:t>nl</w:t>
-      </w:r>
-      <w:proofErr w:type="spellEnd"/>
-      <w:r>
-        <w:rPr>
-          <w:rFonts w:ascii="Comic Sans MS" w:hAnsi="Comic Sans MS"/>
-        </w:rPr>
-        <w:t>,!.</w:t>
-      </w:r>
-    </w:p>
-    <w:p>
-      <w:pPr>
-        <w:rPr>
-          <w:rFonts w:ascii="Comic Sans MS" w:hAnsi="Comic Sans MS"/>
-        </w:rPr>
-      </w:pPr>
-      <w:r>
-        <w:rPr>
-          <w:rFonts w:ascii="Comic Sans MS" w:hAnsi="Comic Sans MS"/>
-        </w:rPr>
-        <w:tab/>
-      </w:r>
-      <w:r>
-        <w:rPr>
-          <w:rFonts w:ascii="Comic Sans MS" w:hAnsi="Comic Sans MS"/>
-        </w:rPr>
-        <w:tab/>
-      </w:r>
-    </w:p>
-    <w:p>
-      <w:pPr>
-        <w:rPr>
-          <w:rFonts w:ascii="Comic Sans MS" w:hAnsi="Comic Sans MS"/>
-        </w:rPr>
-      </w:pPr>
-      <w:proofErr w:type="spellStart"/>
-      <w:r>
-        <w:rPr>
-          <w:rFonts w:ascii="Comic Sans MS" w:hAnsi="Comic Sans MS"/>
-        </w:rPr>
-        <w:t>id_</w:t>
-      </w:r>
-      <w:proofErr w:type="gramStart"/>
-      <w:r>
-        <w:rPr>
-          <w:rFonts w:ascii="Comic Sans MS" w:hAnsi="Comic Sans MS"/>
-        </w:rPr>
-        <w:t>solve</w:t>
-      </w:r>
-      <w:proofErr w:type="spellEnd"/>
-      <w:r>
-        <w:rPr>
-          <w:rFonts w:ascii="Comic Sans MS" w:hAnsi="Comic Sans MS"/>
-        </w:rPr>
-        <w:t>(</w:t>
-      </w:r>
-      <w:proofErr w:type="gramEnd"/>
-      <w:r>
-        <w:rPr>
-          <w:rFonts w:ascii="Comic Sans MS" w:hAnsi="Comic Sans MS"/>
-        </w:rPr>
-        <w:t xml:space="preserve">State, Depth, Sol) :- </w:t>
-      </w:r>
-    </w:p>
-    <w:p>
-      <w:pPr>
-        <w:rPr>
-          <w:rFonts w:ascii="Comic Sans MS" w:hAnsi="Comic Sans MS"/>
-        </w:rPr>
-      </w:pPr>
-      <w:r>
-        <w:rPr>
-          <w:rFonts w:ascii="Comic Sans MS" w:hAnsi="Comic Sans MS"/>
-        </w:rPr>
-        <w:tab/>
-      </w:r>
-      <w:r>
-        <w:rPr>
-          <w:rFonts w:ascii="Comic Sans MS" w:hAnsi="Comic Sans MS"/>
-        </w:rPr>
-        <w:tab/>
-      </w:r>
-      <w:r>
-        <w:rPr>
-          <w:rFonts w:ascii="Comic Sans MS" w:hAnsi="Comic Sans MS"/>
-        </w:rPr>
-        <w:tab/>
-        <w:t xml:space="preserve">Depth1 is Depth + 1, </w:t>
-      </w:r>
-    </w:p>
-    <w:p>
-      <w:pPr>
-        <w:rPr>
-          <w:rFonts w:ascii="Comic Sans MS" w:hAnsi="Comic Sans MS"/>
-        </w:rPr>
-      </w:pPr>
-      <w:r>
-        <w:rPr>
-          <w:rFonts w:ascii="Comic Sans MS" w:hAnsi="Comic Sans MS"/>
-        </w:rPr>
-        <w:tab/>
-      </w:r>
-      <w:r>
-        <w:rPr>
-          <w:rFonts w:ascii="Comic Sans MS" w:hAnsi="Comic Sans MS"/>
-        </w:rPr>
-        <w:tab/>
-      </w:r>
-      <w:r>
-        <w:rPr>
-          <w:rFonts w:ascii="Comic Sans MS" w:hAnsi="Comic Sans MS"/>
-        </w:rPr>
-        <w:tab/>
-      </w:r>
-      <w:proofErr w:type="spellStart"/>
-      <w:r>
-        <w:rPr>
-          <w:rFonts w:ascii="Comic Sans MS" w:hAnsi="Comic Sans MS"/>
-        </w:rPr>
-        <w:t>id_solve</w:t>
-      </w:r>
-      <w:proofErr w:type="spellEnd"/>
-      <w:r>
-        <w:rPr>
-          <w:rFonts w:ascii="Comic Sans MS" w:hAnsi="Comic Sans MS"/>
-        </w:rPr>
-        <w:t>(</w:t>
-      </w:r>
-      <w:proofErr w:type="gramStart"/>
-      <w:r>
-        <w:rPr>
-          <w:rFonts w:ascii="Comic Sans MS" w:hAnsi="Comic Sans MS"/>
-        </w:rPr>
-        <w:t>State,Depth</w:t>
-      </w:r>
-      <w:proofErr w:type="gramEnd"/>
-      <w:r>
-        <w:rPr>
-          <w:rFonts w:ascii="Comic Sans MS" w:hAnsi="Comic Sans MS"/>
-        </w:rPr>
-        <w:t>1,Sol).</w:t>
-      </w:r>
-    </w:p>
-    <w:p>
-      <w:pPr>
-        <w:rPr>
-          <w:rFonts w:ascii="Comic Sans MS" w:hAnsi="Comic Sans MS"/>
-        </w:rPr>
-      </w:pPr>
-    </w:p>
-    <w:p>
-      <w:pPr>
-        <w:rPr>
-          <w:rFonts w:ascii="Comic Sans MS" w:hAnsi="Comic Sans MS"/>
-        </w:rPr>
-      </w:pPr>
-      <w:proofErr w:type="spellStart"/>
-      <w:r>
-        <w:rPr>
-          <w:rFonts w:ascii="Comic Sans MS" w:hAnsi="Comic Sans MS"/>
-        </w:rPr>
-        <w:t>ids_dfs</w:t>
-      </w:r>
-      <w:proofErr w:type="spellEnd"/>
-      <w:r>
-        <w:rPr>
-          <w:rFonts w:ascii="Comic Sans MS" w:hAnsi="Comic Sans MS"/>
-        </w:rPr>
-        <w:t>(</w:t>
-      </w:r>
-      <w:proofErr w:type="gramStart"/>
-      <w:r>
-        <w:rPr>
-          <w:rFonts w:ascii="Comic Sans MS" w:hAnsi="Comic Sans MS"/>
-        </w:rPr>
-        <w:t>X,P</w:t>
-      </w:r>
-      <w:proofErr w:type="gramEnd"/>
-      <w:r>
-        <w:rPr>
-          <w:rFonts w:ascii="Comic Sans MS" w:hAnsi="Comic Sans MS"/>
-        </w:rPr>
-        <w:t>,_,[X|P]) :- goal(X).</w:t>
-      </w:r>
-    </w:p>
-    <w:p>
-      <w:pPr>
-        <w:rPr>
-          <w:rFonts w:ascii="Comic Sans MS" w:hAnsi="Comic Sans MS"/>
-        </w:rPr>
-      </w:pPr>
-    </w:p>
-    <w:p>
-      <w:pPr>
-        <w:rPr>
-          <w:rFonts w:ascii="Comic Sans MS" w:hAnsi="Comic Sans MS"/>
-        </w:rPr>
-      </w:pPr>
-      <w:proofErr w:type="spellStart"/>
-      <w:r>
-        <w:rPr>
-          <w:rFonts w:ascii="Comic Sans MS" w:hAnsi="Comic Sans MS"/>
-        </w:rPr>
-        <w:t>ids_dfs</w:t>
-      </w:r>
-      <w:proofErr w:type="spellEnd"/>
-      <w:r>
-        <w:rPr>
-          <w:rFonts w:ascii="Comic Sans MS" w:hAnsi="Comic Sans MS"/>
-        </w:rPr>
-        <w:t>(</w:t>
-      </w:r>
-      <w:proofErr w:type="spellStart"/>
-      <w:proofErr w:type="gramStart"/>
-      <w:r>
-        <w:rPr>
-          <w:rFonts w:ascii="Comic Sans MS" w:hAnsi="Comic Sans MS"/>
-        </w:rPr>
-        <w:t>X,P</w:t>
-      </w:r>
-      <w:proofErr w:type="gramEnd"/>
-      <w:r>
-        <w:rPr>
-          <w:rFonts w:ascii="Comic Sans MS" w:hAnsi="Comic Sans MS"/>
-        </w:rPr>
-        <w:t>,D,Sol</w:t>
-      </w:r>
-      <w:proofErr w:type="spellEnd"/>
-      <w:r>
-        <w:rPr>
-          <w:rFonts w:ascii="Comic Sans MS" w:hAnsi="Comic Sans MS"/>
-        </w:rPr>
-        <w:t>) :- D &gt; 0,</w:t>
-      </w:r>
-    </w:p>
-    <w:p>
-      <w:pPr>
-        <w:rPr>
-          <w:rFonts w:ascii="Comic Sans MS" w:hAnsi="Comic Sans MS"/>
-        </w:rPr>
-      </w:pPr>
-      <w:r>
-        <w:rPr>
-          <w:rFonts w:ascii="Comic Sans MS" w:hAnsi="Comic Sans MS"/>
-        </w:rPr>
-        <w:tab/>
-      </w:r>
-      <w:r>
-        <w:rPr>
-          <w:rFonts w:ascii="Comic Sans MS" w:hAnsi="Comic Sans MS"/>
-        </w:rPr>
-        <w:tab/>
-      </w:r>
-      <w:r>
-        <w:rPr>
-          <w:rFonts w:ascii="Comic Sans MS" w:hAnsi="Comic Sans MS"/>
-        </w:rPr>
-        <w:tab/>
-      </w:r>
-      <w:r>
-        <w:rPr>
-          <w:rFonts w:ascii="Comic Sans MS" w:hAnsi="Comic Sans MS"/>
-        </w:rPr>
-        <w:tab/>
-      </w:r>
-      <w:r>
-        <w:rPr>
-          <w:rFonts w:ascii="Comic Sans MS" w:hAnsi="Comic Sans MS"/>
-        </w:rPr>
-        <w:tab/>
-        <w:t>move(</w:t>
-      </w:r>
-      <w:proofErr w:type="gramStart"/>
-      <w:r>
-        <w:rPr>
-          <w:rFonts w:ascii="Comic Sans MS" w:hAnsi="Comic Sans MS"/>
-        </w:rPr>
-        <w:t>X,Y</w:t>
-      </w:r>
-      <w:proofErr w:type="gramEnd"/>
-      <w:r>
-        <w:rPr>
-          <w:rFonts w:ascii="Comic Sans MS" w:hAnsi="Comic Sans MS"/>
-        </w:rPr>
-        <w:t>),</w:t>
-      </w:r>
-    </w:p>
-    <w:p>
-      <w:pPr>
-        <w:rPr>
-          <w:rFonts w:ascii="Comic Sans MS" w:hAnsi="Comic Sans MS"/>
-        </w:rPr>
-      </w:pPr>
-      <w:r>
-        <w:rPr>
-          <w:rFonts w:ascii="Comic Sans MS" w:hAnsi="Comic Sans MS"/>
-        </w:rPr>
-        <w:tab/>
-      </w:r>
-      <w:r>
-        <w:rPr>
-          <w:rFonts w:ascii="Comic Sans MS" w:hAnsi="Comic Sans MS"/>
-        </w:rPr>
-        <w:tab/>
-      </w:r>
-      <w:r>
-        <w:rPr>
-          <w:rFonts w:ascii="Comic Sans MS" w:hAnsi="Comic Sans MS"/>
-        </w:rPr>
-        <w:tab/>
-      </w:r>
-      <w:r>
-        <w:rPr>
-          <w:rFonts w:ascii="Comic Sans MS" w:hAnsi="Comic Sans MS"/>
-        </w:rPr>
-        <w:tab/>
-      </w:r>
-      <w:r>
-        <w:rPr>
-          <w:rFonts w:ascii="Comic Sans MS" w:hAnsi="Comic Sans MS"/>
-        </w:rPr>
-        <w:tab/>
-        <w:t>not(member(</w:t>
-      </w:r>
-      <w:proofErr w:type="gramStart"/>
-      <w:r>
-        <w:rPr>
-          <w:rFonts w:ascii="Comic Sans MS" w:hAnsi="Comic Sans MS"/>
-        </w:rPr>
-        <w:t>Y,P</w:t>
-      </w:r>
-      <w:proofErr w:type="gramEnd"/>
-      <w:r>
-        <w:rPr>
-          <w:rFonts w:ascii="Comic Sans MS" w:hAnsi="Comic Sans MS"/>
-        </w:rPr>
-        <w:t>)),</w:t>
+        <w:t>start4(X),solve(X,A),</w:t>
+      </w:r>
+    </w:p>
+    <w:p>
+      <w:pPr>
+        <w:rPr>
+          <w:rFonts w:ascii="Comic Sans MS" w:hAnsi="Comic Sans MS"/>
+        </w:rPr>
+      </w:pPr>
+      <w:r>
+        <w:rPr>
+          <w:rFonts w:ascii="Comic Sans MS" w:hAnsi="Comic Sans MS"/>
+        </w:rPr>
+        <w:tab/>
+        <w:t>write('Path is '), length(A,P),write(P),write(' steps').</w:t>
+      </w:r>
+    </w:p>
+    <w:p>
+      <w:pPr>
+        <w:rPr>
+          <w:rFonts w:ascii="Comic Sans MS" w:hAnsi="Comic Sans MS"/>
+        </w:rPr>
+      </w:pPr>
+    </w:p>
+    <w:p>
+      <w:pPr>
+        <w:rPr>
+          <w:rFonts w:ascii="Comic Sans MS" w:hAnsi="Comic Sans MS"/>
+        </w:rPr>
+      </w:pPr>
+      <w:r>
+        <w:rPr>
+          <w:rFonts w:ascii="Comic Sans MS" w:hAnsi="Comic Sans MS"/>
+        </w:rPr>
+        <w:t>%%%%%%%%%%%%%%%%%%%%%%%%%%%%%%%%%%%%%%</w:t>
+      </w:r>
+    </w:p>
+    <w:p>
+      <w:pPr>
+        <w:rPr>
+          <w:rFonts w:ascii="Comic Sans MS" w:hAnsi="Comic Sans MS"/>
+        </w:rPr>
+      </w:pPr>
+      <w:r>
+        <w:rPr>
+          <w:rFonts w:ascii="Comic Sans MS" w:hAnsi="Comic Sans MS"/>
+        </w:rPr>
+        <w:t>%To run the programme</w:t>
+      </w:r>
+    </w:p>
+    <w:p>
+      <w:pPr>
+        <w:rPr>
+          <w:rFonts w:ascii="Comic Sans MS" w:hAnsi="Comic Sans MS"/>
+        </w:rPr>
+      </w:pPr>
+      <w:r>
+        <w:rPr>
+          <w:rFonts w:ascii="Comic Sans MS" w:hAnsi="Comic Sans MS"/>
+        </w:rPr>
+        <w:t>%%%%%%%%%%%%%%%%%%%%%%%%%%%%%%%%%%%%%%</w:t>
+      </w:r>
+    </w:p>
+    <w:p>
+      <w:pPr>
+        <w:rPr>
+          <w:rFonts w:ascii="Comic Sans MS" w:hAnsi="Comic Sans MS"/>
+        </w:rPr>
+      </w:pPr>
+      <w:r>
+        <w:rPr>
+          <w:rFonts w:ascii="Comic Sans MS" w:hAnsi="Comic Sans MS"/>
+        </w:rPr>
+        <w:tab/>
       </w:r>
     </w:p>
     <w:p>
@@ -3889,512 +4444,6 @@
           <w:rFonts w:ascii="Comic Sans MS" w:hAnsi="Comic Sans MS"/>
         </w:rPr>
         <w:lastRenderedPageBreak/>
-        <w:tab/>
-      </w:r>
-      <w:r>
-        <w:rPr>
-          <w:rFonts w:ascii="Comic Sans MS" w:hAnsi="Comic Sans MS"/>
-        </w:rPr>
-        <w:tab/>
-      </w:r>
-      <w:r>
-        <w:rPr>
-          <w:rFonts w:ascii="Comic Sans MS" w:hAnsi="Comic Sans MS"/>
-        </w:rPr>
-        <w:tab/>
-      </w:r>
-      <w:r>
-        <w:rPr>
-          <w:rFonts w:ascii="Comic Sans MS" w:hAnsi="Comic Sans MS"/>
-        </w:rPr>
-        <w:tab/>
-      </w:r>
-      <w:r>
-        <w:rPr>
-          <w:rFonts w:ascii="Comic Sans MS" w:hAnsi="Comic Sans MS"/>
-        </w:rPr>
-        <w:tab/>
-        <w:t>D1 is D - 1,</w:t>
-      </w:r>
-    </w:p>
-    <w:p>
-      <w:pPr>
-        <w:rPr>
-          <w:rFonts w:ascii="Comic Sans MS" w:hAnsi="Comic Sans MS"/>
-        </w:rPr>
-      </w:pPr>
-      <w:r>
-        <w:rPr>
-          <w:rFonts w:ascii="Comic Sans MS" w:hAnsi="Comic Sans MS"/>
-        </w:rPr>
-        <w:tab/>
-      </w:r>
-      <w:r>
-        <w:rPr>
-          <w:rFonts w:ascii="Comic Sans MS" w:hAnsi="Comic Sans MS"/>
-        </w:rPr>
-        <w:tab/>
-      </w:r>
-      <w:r>
-        <w:rPr>
-          <w:rFonts w:ascii="Comic Sans MS" w:hAnsi="Comic Sans MS"/>
-        </w:rPr>
-        <w:tab/>
-      </w:r>
-      <w:r>
-        <w:rPr>
-          <w:rFonts w:ascii="Comic Sans MS" w:hAnsi="Comic Sans MS"/>
-        </w:rPr>
-        <w:tab/>
-      </w:r>
-      <w:r>
-        <w:rPr>
-          <w:rFonts w:ascii="Comic Sans MS" w:hAnsi="Comic Sans MS"/>
-        </w:rPr>
-        <w:tab/>
-      </w:r>
-      <w:proofErr w:type="spellStart"/>
-      <w:r>
-        <w:rPr>
-          <w:rFonts w:ascii="Comic Sans MS" w:hAnsi="Comic Sans MS"/>
-        </w:rPr>
-        <w:t>ids_dfs</w:t>
-      </w:r>
-      <w:proofErr w:type="spellEnd"/>
-      <w:r>
-        <w:rPr>
-          <w:rFonts w:ascii="Comic Sans MS" w:hAnsi="Comic Sans MS"/>
-        </w:rPr>
-        <w:t>(</w:t>
-      </w:r>
-      <w:proofErr w:type="gramStart"/>
-      <w:r>
-        <w:rPr>
-          <w:rFonts w:ascii="Comic Sans MS" w:hAnsi="Comic Sans MS"/>
-        </w:rPr>
-        <w:t>Y,[</w:t>
-      </w:r>
-      <w:proofErr w:type="gramEnd"/>
-      <w:r>
-        <w:rPr>
-          <w:rFonts w:ascii="Comic Sans MS" w:hAnsi="Comic Sans MS"/>
-        </w:rPr>
-        <w:t>X|P],D1,Sol).</w:t>
-      </w:r>
-    </w:p>
-    <w:p>
-      <w:pPr>
-        <w:rPr>
-          <w:rFonts w:ascii="Comic Sans MS" w:hAnsi="Comic Sans MS"/>
-        </w:rPr>
-      </w:pPr>
-    </w:p>
-    <w:p>
-      <w:pPr>
-        <w:rPr>
-          <w:rFonts w:ascii="Comic Sans MS" w:hAnsi="Comic Sans MS"/>
-        </w:rPr>
-      </w:pPr>
-    </w:p>
-    <w:p>
-      <w:pPr>
-        <w:rPr>
-          <w:rFonts w:ascii="Comic Sans MS" w:hAnsi="Comic Sans MS"/>
-        </w:rPr>
-      </w:pPr>
-      <w:r>
-        <w:rPr>
-          <w:rFonts w:ascii="Comic Sans MS" w:hAnsi="Comic Sans MS"/>
-        </w:rPr>
-        <w:tab/>
-      </w:r>
-    </w:p>
-    <w:p>
-      <w:pPr>
-        <w:rPr>
-          <w:rFonts w:ascii="Comic Sans MS" w:hAnsi="Comic Sans MS"/>
-        </w:rPr>
-      </w:pPr>
-      <w:r>
-        <w:rPr>
-          <w:rFonts w:ascii="Comic Sans MS" w:hAnsi="Comic Sans MS"/>
-        </w:rPr>
-        <w:tab/>
-      </w:r>
-    </w:p>
-    <w:p>
-      <w:pPr>
-        <w:rPr>
-          <w:rFonts w:ascii="Comic Sans MS" w:hAnsi="Comic Sans MS"/>
-        </w:rPr>
-      </w:pPr>
-      <w:r>
-        <w:rPr>
-          <w:rFonts w:ascii="Comic Sans MS" w:hAnsi="Comic Sans MS"/>
-        </w:rPr>
-        <w:t xml:space="preserve">% adding the solving state </w:t>
-      </w:r>
-    </w:p>
-    <w:p>
-      <w:pPr>
-        <w:rPr>
-          <w:rFonts w:ascii="Comic Sans MS" w:hAnsi="Comic Sans MS"/>
-        </w:rPr>
-      </w:pPr>
-      <w:r>
-        <w:rPr>
-          <w:rFonts w:ascii="Comic Sans MS" w:hAnsi="Comic Sans MS"/>
-        </w:rPr>
-        <w:t>solve(</w:t>
-      </w:r>
-      <w:proofErr w:type="spellStart"/>
-      <w:proofErr w:type="gramStart"/>
-      <w:r>
-        <w:rPr>
-          <w:rFonts w:ascii="Comic Sans MS" w:hAnsi="Comic Sans MS"/>
-        </w:rPr>
-        <w:t>N,Sol</w:t>
-      </w:r>
-      <w:proofErr w:type="spellEnd"/>
-      <w:proofErr w:type="gramEnd"/>
-      <w:r>
-        <w:rPr>
-          <w:rFonts w:ascii="Comic Sans MS" w:hAnsi="Comic Sans MS"/>
-        </w:rPr>
-        <w:t>) :- solve(N,[],Sol).</w:t>
-      </w:r>
-    </w:p>
-    <w:p>
-      <w:pPr>
-        <w:rPr>
-          <w:rFonts w:ascii="Comic Sans MS" w:hAnsi="Comic Sans MS"/>
-        </w:rPr>
-      </w:pPr>
-    </w:p>
-    <w:p>
-      <w:pPr>
-        <w:rPr>
-          <w:rFonts w:ascii="Comic Sans MS" w:hAnsi="Comic Sans MS"/>
-        </w:rPr>
-      </w:pPr>
-      <w:proofErr w:type="gramStart"/>
-      <w:r>
-        <w:rPr>
-          <w:rFonts w:ascii="Comic Sans MS" w:hAnsi="Comic Sans MS"/>
-        </w:rPr>
-        <w:t>solve(</w:t>
-      </w:r>
-      <w:proofErr w:type="spellStart"/>
-      <w:proofErr w:type="gramEnd"/>
-      <w:r>
-        <w:rPr>
-          <w:rFonts w:ascii="Comic Sans MS" w:hAnsi="Comic Sans MS"/>
-        </w:rPr>
-        <w:t>Node,Path</w:t>
-      </w:r>
-      <w:proofErr w:type="spellEnd"/>
-      <w:r>
-        <w:rPr>
-          <w:rFonts w:ascii="Comic Sans MS" w:hAnsi="Comic Sans MS"/>
-        </w:rPr>
-        <w:t>,[Node | Path]) :- goal(Node).</w:t>
-      </w:r>
-    </w:p>
-    <w:p>
-      <w:pPr>
-        <w:rPr>
-          <w:rFonts w:ascii="Comic Sans MS" w:hAnsi="Comic Sans MS"/>
-        </w:rPr>
-      </w:pPr>
-    </w:p>
-    <w:p>
-      <w:pPr>
-        <w:rPr>
-          <w:rFonts w:ascii="Comic Sans MS" w:hAnsi="Comic Sans MS"/>
-        </w:rPr>
-      </w:pPr>
-      <w:proofErr w:type="gramStart"/>
-      <w:r>
-        <w:rPr>
-          <w:rFonts w:ascii="Comic Sans MS" w:hAnsi="Comic Sans MS"/>
-        </w:rPr>
-        <w:t>solve(</w:t>
-      </w:r>
-      <w:proofErr w:type="gramEnd"/>
-      <w:r>
-        <w:rPr>
-          <w:rFonts w:ascii="Comic Sans MS" w:hAnsi="Comic Sans MS"/>
-        </w:rPr>
-        <w:t xml:space="preserve">Node, Path, Sol) :- </w:t>
-      </w:r>
-    </w:p>
-    <w:p>
-      <w:pPr>
-        <w:rPr>
-          <w:rFonts w:ascii="Comic Sans MS" w:hAnsi="Comic Sans MS"/>
-        </w:rPr>
-      </w:pPr>
-      <w:r>
-        <w:rPr>
-          <w:rFonts w:ascii="Comic Sans MS" w:hAnsi="Comic Sans MS"/>
-        </w:rPr>
-        <w:tab/>
-        <w:t>move(</w:t>
-      </w:r>
-      <w:proofErr w:type="spellStart"/>
-      <w:proofErr w:type="gramStart"/>
-      <w:r>
-        <w:rPr>
-          <w:rFonts w:ascii="Comic Sans MS" w:hAnsi="Comic Sans MS"/>
-        </w:rPr>
-        <w:t>Node,Successor</w:t>
-      </w:r>
-      <w:proofErr w:type="spellEnd"/>
-      <w:proofErr w:type="gramEnd"/>
-      <w:r>
-        <w:rPr>
-          <w:rFonts w:ascii="Comic Sans MS" w:hAnsi="Comic Sans MS"/>
-        </w:rPr>
-        <w:t>),</w:t>
-      </w:r>
-    </w:p>
-    <w:p>
-      <w:pPr>
-        <w:rPr>
-          <w:rFonts w:ascii="Comic Sans MS" w:hAnsi="Comic Sans MS"/>
-        </w:rPr>
-      </w:pPr>
-      <w:r>
-        <w:rPr>
-          <w:rFonts w:ascii="Comic Sans MS" w:hAnsi="Comic Sans MS"/>
-        </w:rPr>
-        <w:tab/>
-        <w:t>not(member(</w:t>
-      </w:r>
-      <w:proofErr w:type="spellStart"/>
-      <w:proofErr w:type="gramStart"/>
-      <w:r>
-        <w:rPr>
-          <w:rFonts w:ascii="Comic Sans MS" w:hAnsi="Comic Sans MS"/>
-        </w:rPr>
-        <w:t>Successor,Path</w:t>
-      </w:r>
-      <w:proofErr w:type="spellEnd"/>
-      <w:proofErr w:type="gramEnd"/>
-      <w:r>
-        <w:rPr>
-          <w:rFonts w:ascii="Comic Sans MS" w:hAnsi="Comic Sans MS"/>
-        </w:rPr>
-        <w:t>)),</w:t>
-      </w:r>
-    </w:p>
-    <w:p>
-      <w:pPr>
-        <w:rPr>
-          <w:rFonts w:ascii="Comic Sans MS" w:hAnsi="Comic Sans MS"/>
-        </w:rPr>
-      </w:pPr>
-      <w:r>
-        <w:rPr>
-          <w:rFonts w:ascii="Comic Sans MS" w:hAnsi="Comic Sans MS"/>
-        </w:rPr>
-        <w:tab/>
-      </w:r>
-      <w:proofErr w:type="gramStart"/>
-      <w:r>
-        <w:rPr>
-          <w:rFonts w:ascii="Comic Sans MS" w:hAnsi="Comic Sans MS"/>
-        </w:rPr>
-        <w:t>solve(</w:t>
-      </w:r>
-      <w:proofErr w:type="gramEnd"/>
-      <w:r>
-        <w:rPr>
-          <w:rFonts w:ascii="Comic Sans MS" w:hAnsi="Comic Sans MS"/>
-        </w:rPr>
-        <w:t>Successor,[Node| Path],Sol).</w:t>
-      </w:r>
-    </w:p>
-    <w:p>
-      <w:pPr>
-        <w:rPr>
-          <w:rFonts w:ascii="Comic Sans MS" w:hAnsi="Comic Sans MS"/>
-        </w:rPr>
-      </w:pPr>
-      <w:r>
-        <w:rPr>
-          <w:rFonts w:ascii="Comic Sans MS" w:hAnsi="Comic Sans MS"/>
-        </w:rPr>
-        <w:tab/>
-      </w:r>
-    </w:p>
-    <w:p>
-      <w:pPr>
-        <w:rPr>
-          <w:rFonts w:ascii="Comic Sans MS" w:hAnsi="Comic Sans MS"/>
-        </w:rPr>
-      </w:pPr>
-      <w:r>
-        <w:rPr>
-          <w:rFonts w:ascii="Comic Sans MS" w:hAnsi="Comic Sans MS"/>
-        </w:rPr>
-        <w:tab/>
-      </w:r>
-    </w:p>
-    <w:p>
-      <w:pPr>
-        <w:rPr>
-          <w:rFonts w:ascii="Comic Sans MS" w:hAnsi="Comic Sans MS"/>
-        </w:rPr>
-      </w:pPr>
-      <w:r>
-        <w:rPr>
-          <w:rFonts w:ascii="Comic Sans MS" w:hAnsi="Comic Sans MS"/>
-        </w:rPr>
-        <w:t>%%%%%%%%%%%%%%%%%%%%%%%%%%%%%%%%%%%%%%</w:t>
-      </w:r>
-    </w:p>
-    <w:p>
-      <w:pPr>
-        <w:rPr>
-          <w:rFonts w:ascii="Comic Sans MS" w:hAnsi="Comic Sans MS"/>
-        </w:rPr>
-      </w:pPr>
-      <w:r>
-        <w:rPr>
-          <w:rFonts w:ascii="Comic Sans MS" w:hAnsi="Comic Sans MS"/>
-        </w:rPr>
-        <w:t>%To run the programme</w:t>
-      </w:r>
-    </w:p>
-    <w:p>
-      <w:pPr>
-        <w:rPr>
-          <w:rFonts w:ascii="Comic Sans MS" w:hAnsi="Comic Sans MS"/>
-        </w:rPr>
-      </w:pPr>
-      <w:r>
-        <w:rPr>
-          <w:rFonts w:ascii="Comic Sans MS" w:hAnsi="Comic Sans MS"/>
-        </w:rPr>
-        <w:t>%%%%%%%%%%%%%%%%%%%%%%%%%%%%%%%%%%%%%%</w:t>
-      </w:r>
-    </w:p>
-    <w:p>
-      <w:pPr>
-        <w:rPr>
-          <w:rFonts w:ascii="Comic Sans MS" w:hAnsi="Comic Sans MS"/>
-        </w:rPr>
-      </w:pPr>
-      <w:proofErr w:type="gramStart"/>
-      <w:r>
-        <w:rPr>
-          <w:rFonts w:ascii="Comic Sans MS" w:hAnsi="Comic Sans MS"/>
-        </w:rPr>
-        <w:t>go :</w:t>
-      </w:r>
-      <w:proofErr w:type="gramEnd"/>
-      <w:r>
-        <w:rPr>
-          <w:rFonts w:ascii="Comic Sans MS" w:hAnsi="Comic Sans MS"/>
-        </w:rPr>
-        <w:t>- start4(X),solve(X,A</w:t>
-      </w:r>
-      <w:r>
-        <w:t xml:space="preserve"> </w:t>
-      </w:r>
-      <w:r>
-        <w:rPr>
-          <w:rFonts w:ascii="Comic Sans MS" w:hAnsi="Comic Sans MS"/>
-        </w:rPr>
-        <w:t>start4(X),solve(X,A),</w:t>
-      </w:r>
-    </w:p>
-    <w:p>
-      <w:pPr>
-        <w:rPr>
-          <w:rFonts w:ascii="Comic Sans MS" w:hAnsi="Comic Sans MS"/>
-        </w:rPr>
-      </w:pPr>
-      <w:r>
-        <w:rPr>
-          <w:rFonts w:ascii="Comic Sans MS" w:hAnsi="Comic Sans MS"/>
-        </w:rPr>
-        <w:tab/>
-        <w:t>write('Path is '), length(A,P),write(P),write(' steps').</w:t>
-      </w:r>
-      <w:bookmarkStart w:id="12" w:name="_GoBack"/>
-      <w:bookmarkEnd w:id="12"/>
-    </w:p>
-    <w:p>
-      <w:pPr>
-        <w:rPr>
-          <w:rFonts w:ascii="Comic Sans MS" w:hAnsi="Comic Sans MS"/>
-        </w:rPr>
-      </w:pPr>
-    </w:p>
-    <w:p>
-      <w:pPr>
-        <w:rPr>
-          <w:rFonts w:ascii="Comic Sans MS" w:hAnsi="Comic Sans MS"/>
-        </w:rPr>
-      </w:pPr>
-      <w:r>
-        <w:rPr>
-          <w:rFonts w:ascii="Comic Sans MS" w:hAnsi="Comic Sans MS"/>
-        </w:rPr>
-        <w:t>%%%%%%%%%%%%%%%%%%%%%%%%%%%%%%%%%%%%%%</w:t>
-      </w:r>
-    </w:p>
-    <w:p>
-      <w:pPr>
-        <w:rPr>
-          <w:rFonts w:ascii="Comic Sans MS" w:hAnsi="Comic Sans MS"/>
-        </w:rPr>
-      </w:pPr>
-      <w:r>
-        <w:rPr>
-          <w:rFonts w:ascii="Comic Sans MS" w:hAnsi="Comic Sans MS"/>
-        </w:rPr>
-        <w:t>%To run the programme</w:t>
-      </w:r>
-    </w:p>
-    <w:p>
-      <w:pPr>
-        <w:rPr>
-          <w:rFonts w:ascii="Comic Sans MS" w:hAnsi="Comic Sans MS"/>
-        </w:rPr>
-      </w:pPr>
-      <w:r>
-        <w:rPr>
-          <w:rFonts w:ascii="Comic Sans MS" w:hAnsi="Comic Sans MS"/>
-        </w:rPr>
-        <w:t>%%%%%%%%%%%%%%%%%%%%%%%%%%%%%%%%%%%%%%</w:t>
-      </w:r>
-    </w:p>
-    <w:p>
-      <w:pPr>
-        <w:rPr>
-          <w:rFonts w:ascii="Comic Sans MS" w:hAnsi="Comic Sans MS"/>
-        </w:rPr>
-      </w:pPr>
-      <w:r>
-        <w:rPr>
-          <w:rFonts w:ascii="Comic Sans MS" w:hAnsi="Comic Sans MS"/>
-        </w:rPr>
-        <w:tab/>
-      </w:r>
-    </w:p>
-    <w:p>
-      <w:pPr>
-        <w:rPr>
-          <w:rFonts w:ascii="Comic Sans MS" w:hAnsi="Comic Sans MS"/>
-        </w:rPr>
-      </w:pPr>
-      <w:r>
-        <w:rPr>
-          <w:rFonts w:ascii="Comic Sans MS" w:hAnsi="Comic Sans MS"/>
-        </w:rPr>
         <w:t>go</w:t>
       </w:r>
       <w:proofErr w:type="gramStart"/>
@@ -4422,7 +4471,6 @@
         <w:rPr>
           <w:rFonts w:ascii="Comic Sans MS" w:hAnsi="Comic Sans MS"/>
         </w:rPr>
-        <w:lastRenderedPageBreak/>
         <w:tab/>
       </w:r>
       <w:proofErr w:type="gramStart"/>
@@ -4578,8 +4626,8 @@
         </w:rPr>
         <w:drawing>
           <wp:inline distT="0" distB="0" distL="0" distR="0">
-            <wp:extent cx="5757829" cy="7330965"/>
-            <wp:effectExtent l="0" t="0" r="0" b="3810"/>
+            <wp:extent cx="4497572" cy="5726384"/>
+            <wp:effectExtent l="0" t="0" r="0" b="8255"/>
             <wp:docPr id="3" name="Picture 3" descr="A screenshot of a cell phone&#10;&#10;Description generated with very high confidence"/>
             <wp:cNvGraphicFramePr>
               <a:graphicFrameLocks xmlns:a="http://schemas.openxmlformats.org/drawingml/2006/main" noChangeAspect="1"/>
@@ -4606,7 +4654,7 @@
                   <pic:spPr>
                     <a:xfrm>
                       <a:off x="0" y="0"/>
-                      <a:ext cx="5770497" cy="7347094"/>
+                      <a:ext cx="4513967" cy="5747259"/>
                     </a:xfrm>
                     <a:prstGeom prst="rect">
                       <a:avLst/>
@@ -4617,6 +4665,19 @@
             </a:graphic>
           </wp:inline>
         </w:drawing>
+      </w:r>
+    </w:p>
+    <w:p>
+      <w:pPr>
+        <w:rPr>
+          <w:rFonts w:cstheme="minorHAnsi"/>
+        </w:rPr>
+      </w:pPr>
+      <w:r>
+        <w:rPr>
+          <w:rFonts w:cstheme="minorHAnsi"/>
+        </w:rPr>
+        <w:t>Iterative Deeping Search</w:t>
       </w:r>
     </w:p>
     <w:p>
@@ -4673,6 +4734,21 @@
           </wp:inline>
         </w:drawing>
       </w:r>
+    </w:p>
+    <w:p>
+      <w:pPr>
+        <w:rPr>
+          <w:rFonts w:cstheme="minorHAnsi"/>
+        </w:rPr>
+      </w:pPr>
+      <w:r>
+        <w:rPr>
+          <w:rFonts w:cstheme="minorHAnsi"/>
+        </w:rPr>
+        <w:t>Depth First Search</w:t>
+      </w:r>
+      <w:bookmarkStart w:id="12" w:name="_GoBack"/>
+      <w:bookmarkEnd w:id="12"/>
     </w:p>
     <w:sectPr>
       <w:pgSz w:w="11906" w:h="16838"/>

</xml_diff>